<commit_message>
feat:now can generate contract word document
</commit_message>
<xml_diff>
--- a/files/form/template/合同模板doc.docx
+++ b/files/form/template/合同模板doc.docx
@@ -1,11 +1,11 @@
 
 <file path=word/document.xml><?xml version="1.0" encoding="utf-8"?>
-<w:document xmlns:cx="http://schemas.microsoft.com/office/drawing/2014/chartex" xmlns:cx1="http://schemas.microsoft.com/office/drawing/2015/9/8/chartex" xmlns:cx2="http://schemas.microsoft.com/office/drawing/2015/10/21/chartex" xmlns:cx3="http://schemas.microsoft.com/office/drawing/2016/5/9/chartex" xmlns:cx4="http://schemas.microsoft.com/office/drawing/2016/5/10/chartex" xmlns:cx5="http://schemas.microsoft.com/office/drawing/2016/5/11/chartex" xmlns:cx6="http://schemas.microsoft.com/office/drawing/2016/5/12/chartex" xmlns:cx7="http://schemas.microsoft.com/office/drawing/2016/5/13/chartex" xmlns:cx8="http://schemas.microsoft.com/office/drawing/2016/5/14/chartex" xmlns:mc="http://schemas.openxmlformats.org/markup-compatibility/2006" xmlns:aink="http://schemas.microsoft.com/office/drawing/2016/ink" xmlns:am3d="http://schemas.microsoft.com/office/drawing/2017/model3d" xmlns:o="urn:schemas-microsoft-com:office:office" xmlns:r="http://purl.oclc.org/ooxml/officeDocument/relationships" xmlns:m="http://purl.oclc.org/ooxml/officeDocument/math" xmlns:v="urn:schemas-microsoft-com:vml" xmlns:wp14="http://schemas.microsoft.com/office/word/2010/wordprocessingDrawing" xmlns:wp="http://purl.oclc.org/ooxml/drawingml/wordprocessingDrawing" xmlns:w10="urn:schemas-microsoft-com:office:word" xmlns:w="http://purl.oclc.org/ooxml/wordprocessingml/main" xmlns:w14="http://schemas.microsoft.com/office/word/2010/wordml" xmlns:w15="http://schemas.microsoft.com/office/word/2012/wordml" xmlns:w16cex="http://schemas.microsoft.com/office/word/2018/wordml/cex" xmlns:w16cid="http://schemas.microsoft.com/office/word/2016/wordml/cid" xmlns:w16="http://schemas.microsoft.com/office/word/2018/wordml" xmlns:w16sdtdh="http://schemas.microsoft.com/office/word/2020/wordml/sdtdatahash" xmlns:w16se="http://schemas.microsoft.com/office/word/2015/wordml/symex" xmlns:wpi="http://schemas.microsoft.com/office/word/2010/wordprocessingInk" xmlns:wne="http://schemas.microsoft.com/office/word/2006/wordml" mc:Ignorable="w14 w15 w16se w16cid w16 w16cex w16sdtdh wne wp14" w:conformance="strict">
+<w:document xmlns:wpc="http://schemas.microsoft.com/office/word/2010/wordprocessingCanvas" xmlns:cx="http://schemas.microsoft.com/office/drawing/2014/chartex" xmlns:cx1="http://schemas.microsoft.com/office/drawing/2015/9/8/chartex" xmlns:cx2="http://schemas.microsoft.com/office/drawing/2015/10/21/chartex" xmlns:cx3="http://schemas.microsoft.com/office/drawing/2016/5/9/chartex" xmlns:cx4="http://schemas.microsoft.com/office/drawing/2016/5/10/chartex" xmlns:cx5="http://schemas.microsoft.com/office/drawing/2016/5/11/chartex" xmlns:cx6="http://schemas.microsoft.com/office/drawing/2016/5/12/chartex" xmlns:cx7="http://schemas.microsoft.com/office/drawing/2016/5/13/chartex" xmlns:cx8="http://schemas.microsoft.com/office/drawing/2016/5/14/chartex" xmlns:mc="http://schemas.openxmlformats.org/markup-compatibility/2006" xmlns:aink="http://schemas.microsoft.com/office/drawing/2016/ink" xmlns:am3d="http://schemas.microsoft.com/office/drawing/2017/model3d" xmlns:o="urn:schemas-microsoft-com:office:office" xmlns:r="http://schemas.openxmlformats.org/officeDocument/2006/relationships" xmlns:m="http://schemas.openxmlformats.org/officeDocument/2006/math" xmlns:v="urn:schemas-microsoft-com:vml" xmlns:wp14="http://schemas.microsoft.com/office/word/2010/wordprocessingDrawing" xmlns:wp="http://schemas.openxmlformats.org/drawingml/2006/wordprocessingDrawing" xmlns:w10="urn:schemas-microsoft-com:office:word" xmlns:w="http://schemas.openxmlformats.org/wordprocessingml/2006/main" xmlns:w14="http://schemas.microsoft.com/office/word/2010/wordml" xmlns:w15="http://schemas.microsoft.com/office/word/2012/wordml" xmlns:w16cex="http://schemas.microsoft.com/office/word/2018/wordml/cex" xmlns:w16cid="http://schemas.microsoft.com/office/word/2016/wordml/cid" xmlns:w16="http://schemas.microsoft.com/office/word/2018/wordml" xmlns:w16sdtdh="http://schemas.microsoft.com/office/word/2020/wordml/sdtdatahash" xmlns:w16se="http://schemas.microsoft.com/office/word/2015/wordml/symex" xmlns:wpg="http://schemas.microsoft.com/office/word/2010/wordprocessingGroup" xmlns:wpi="http://schemas.microsoft.com/office/word/2010/wordprocessingInk" xmlns:wne="http://schemas.microsoft.com/office/word/2006/wordml" xmlns:wps="http://schemas.microsoft.com/office/word/2010/wordprocessingShape" mc:Ignorable="w14 w15 w16se w16cid w16 w16cex w16sdtdh wp14">
   <w:body>
     <w:p>
       <w:pPr>
         <w:pStyle w:val="a3"/>
-        <w:spacing w:line="18pt" w:lineRule="auto"/>
+        <w:spacing w:line="360" w:lineRule="auto"/>
         <w:jc w:val="center"/>
         <w:rPr>
           <w:rFonts w:ascii="黑体" w:eastAsia="黑体"/>
@@ -17,7 +17,7 @@
     <w:p>
       <w:pPr>
         <w:pStyle w:val="a3"/>
-        <w:spacing w:line="18pt" w:lineRule="auto"/>
+        <w:spacing w:line="360" w:lineRule="auto"/>
         <w:jc w:val="center"/>
         <w:rPr>
           <w:rFonts w:ascii="黑体" w:eastAsia="黑体"/>
@@ -29,7 +29,7 @@
     <w:p>
       <w:pPr>
         <w:pStyle w:val="a3"/>
-        <w:spacing w:line="18pt" w:lineRule="auto"/>
+        <w:spacing w:line="360" w:lineRule="auto"/>
         <w:jc w:val="center"/>
         <w:rPr>
           <w:rFonts w:ascii="黑体" w:eastAsia="黑体"/>
@@ -47,7 +47,7 @@
     </w:p>
     <w:p>
       <w:pPr>
-        <w:spacing w:line="18pt" w:lineRule="auto"/>
+        <w:spacing w:line="360" w:lineRule="auto"/>
         <w:jc w:val="center"/>
         <w:rPr>
           <w:b/>
@@ -56,7 +56,7 @@
     </w:p>
     <w:p>
       <w:pPr>
-        <w:spacing w:line="18pt" w:lineRule="auto"/>
+        <w:spacing w:line="360" w:lineRule="auto"/>
         <w:jc w:val="center"/>
         <w:rPr>
           <w:b/>
@@ -65,7 +65,7 @@
     </w:p>
     <w:p>
       <w:pPr>
-        <w:spacing w:line="18pt" w:lineRule="auto"/>
+        <w:spacing w:line="360" w:lineRule="auto"/>
         <w:jc w:val="center"/>
         <w:rPr>
           <w:b/>
@@ -74,7 +74,7 @@
     </w:p>
     <w:p>
       <w:pPr>
-        <w:spacing w:line="18pt" w:lineRule="auto"/>
+        <w:spacing w:line="360" w:lineRule="auto"/>
         <w:jc w:val="center"/>
         <w:rPr>
           <w:b/>
@@ -83,8 +83,8 @@
     </w:p>
     <w:p>
       <w:pPr>
-        <w:spacing w:line="18pt" w:lineRule="auto"/>
-        <w:jc w:val="start"/>
+        <w:spacing w:line="360" w:lineRule="auto"/>
+        <w:jc w:val="left"/>
         <w:rPr>
           <w:b/>
           <w:sz w:val="32"/>
@@ -145,7 +145,7 @@
     </w:p>
     <w:p>
       <w:pPr>
-        <w:spacing w:line="18pt" w:lineRule="auto"/>
+        <w:spacing w:line="360" w:lineRule="auto"/>
         <w:jc w:val="center"/>
         <w:rPr>
           <w:rFonts w:ascii="黑体" w:eastAsia="黑体"/>
@@ -157,9 +157,8 @@
     </w:p>
     <w:p>
       <w:pPr>
-        <w:spacing w:line="18pt" w:lineRule="auto"/>
-        <w:rPr>
-          <w:rFonts w:hint="eastAsia"/>
+        <w:spacing w:line="360" w:lineRule="auto"/>
+        <w:rPr>
           <w:b/>
           <w:sz w:val="32"/>
           <w:u w:val="single"/>
@@ -207,7 +206,7 @@
     </w:p>
     <w:p>
       <w:pPr>
-        <w:spacing w:line="18pt" w:lineRule="auto"/>
+        <w:spacing w:line="360" w:lineRule="auto"/>
         <w:rPr>
           <w:b/>
           <w:sz w:val="32"/>
@@ -225,7 +224,7 @@
     </w:p>
     <w:p>
       <w:pPr>
-        <w:spacing w:line="18pt" w:lineRule="auto"/>
+        <w:spacing w:line="360" w:lineRule="auto"/>
         <w:jc w:val="center"/>
         <w:rPr>
           <w:rFonts w:ascii="黑体" w:eastAsia="黑体"/>
@@ -237,9 +236,8 @@
     </w:p>
     <w:p>
       <w:pPr>
-        <w:spacing w:line="18pt" w:lineRule="auto"/>
-        <w:rPr>
-          <w:rFonts w:hint="eastAsia"/>
+        <w:spacing w:line="360" w:lineRule="auto"/>
+        <w:rPr>
           <w:b/>
           <w:sz w:val="32"/>
           <w:u w:val="single"/>
@@ -278,40 +276,39 @@
     </w:p>
     <w:p>
       <w:pPr>
-        <w:spacing w:line="18pt" w:lineRule="auto"/>
-        <w:rPr>
-          <w:b/>
-        </w:rPr>
-      </w:pPr>
-    </w:p>
-    <w:p>
-      <w:pPr>
-        <w:spacing w:line="18pt" w:lineRule="auto"/>
-        <w:rPr>
-          <w:b/>
-        </w:rPr>
-      </w:pPr>
-    </w:p>
-    <w:p>
-      <w:pPr>
-        <w:spacing w:line="18pt" w:lineRule="auto"/>
-        <w:rPr>
-          <w:rFonts w:hint="eastAsia"/>
-          <w:b/>
-        </w:rPr>
-      </w:pPr>
-    </w:p>
-    <w:p>
-      <w:pPr>
-        <w:spacing w:line="18pt" w:lineRule="auto"/>
-        <w:rPr>
-          <w:b/>
-        </w:rPr>
-      </w:pPr>
-    </w:p>
-    <w:p>
-      <w:pPr>
-        <w:spacing w:line="18pt" w:lineRule="auto"/>
+        <w:spacing w:line="360" w:lineRule="auto"/>
+        <w:rPr>
+          <w:b/>
+        </w:rPr>
+      </w:pPr>
+    </w:p>
+    <w:p>
+      <w:pPr>
+        <w:spacing w:line="360" w:lineRule="auto"/>
+        <w:rPr>
+          <w:b/>
+        </w:rPr>
+      </w:pPr>
+    </w:p>
+    <w:p>
+      <w:pPr>
+        <w:spacing w:line="360" w:lineRule="auto"/>
+        <w:rPr>
+          <w:b/>
+        </w:rPr>
+      </w:pPr>
+    </w:p>
+    <w:p>
+      <w:pPr>
+        <w:spacing w:line="360" w:lineRule="auto"/>
+        <w:rPr>
+          <w:b/>
+        </w:rPr>
+      </w:pPr>
+    </w:p>
+    <w:p>
+      <w:pPr>
+        <w:spacing w:line="360" w:lineRule="auto"/>
         <w:rPr>
           <w:rFonts w:ascii="黑体" w:eastAsia="黑体"/>
           <w:b/>
@@ -329,8 +326,8 @@
     </w:p>
     <w:p>
       <w:pPr>
-        <w:spacing w:line="18pt" w:lineRule="auto"/>
-        <w:ind w:start="72pt"/>
+        <w:spacing w:line="360" w:lineRule="auto"/>
+        <w:ind w:left="1440"/>
         <w:rPr>
           <w:rFonts w:ascii="黑体" w:eastAsia="黑体"/>
           <w:b/>
@@ -381,8 +378,8 @@
     </w:p>
     <w:p>
       <w:pPr>
-        <w:spacing w:line="18pt" w:lineRule="auto"/>
-        <w:ind w:start="72pt"/>
+        <w:spacing w:line="360" w:lineRule="auto"/>
+        <w:ind w:left="1440"/>
         <w:rPr>
           <w:b/>
           <w:sz w:val="31"/>
@@ -432,10 +429,9 @@
     </w:p>
     <w:p>
       <w:pPr>
-        <w:spacing w:line="18pt" w:lineRule="auto"/>
-        <w:ind w:start="72pt"/>
-        <w:rPr>
-          <w:rFonts w:hint="eastAsia"/>
+        <w:spacing w:line="360" w:lineRule="auto"/>
+        <w:ind w:left="1440"/>
+        <w:rPr>
           <w:b/>
           <w:sz w:val="31"/>
           <w:u w:val="single"/>
@@ -485,10 +481,10 @@
     </w:p>
     <w:p>
       <w:pPr>
-        <w:spacing w:line="18pt" w:lineRule="auto"/>
-        <w:ind w:start="72pt"/>
-        <w:rPr>
-          <w:rFonts w:ascii="黑体" w:eastAsia="黑体" w:hint="eastAsia"/>
+        <w:spacing w:line="360" w:lineRule="auto"/>
+        <w:ind w:left="1440"/>
+        <w:rPr>
+          <w:rFonts w:ascii="黑体" w:eastAsia="黑体"/>
           <w:b/>
           <w:sz w:val="31"/>
         </w:rPr>
@@ -496,9 +492,9 @@
           <w:footerReference w:type="even" r:id="rId7"/>
           <w:footerReference w:type="default" r:id="rId8"/>
           <w:headerReference w:type="first" r:id="rId9"/>
-          <w:pgSz w:w="612pt" w:h="792pt" w:code="1"/>
-          <w:pgMar w:top="72pt" w:right="89.85pt" w:bottom="72pt" w:left="89.85pt" w:header="36pt" w:footer="36pt" w:gutter="0pt"/>
-          <w:cols w:space="36pt"/>
+          <w:pgSz w:w="12240" w:h="15840" w:code="1"/>
+          <w:pgMar w:top="1440" w:right="1797" w:bottom="1440" w:left="1797" w:header="720" w:footer="720" w:gutter="0"/>
+          <w:cols w:space="720"/>
           <w:noEndnote/>
           <w:titlePg/>
         </w:sectPr>
@@ -506,7 +502,7 @@
     </w:p>
     <w:p>
       <w:pPr>
-        <w:spacing w:line="18pt" w:lineRule="auto"/>
+        <w:spacing w:line="360" w:lineRule="auto"/>
         <w:rPr>
           <w:u w:val="single"/>
         </w:rPr>
@@ -567,7 +563,7 @@
     </w:p>
     <w:p>
       <w:pPr>
-        <w:spacing w:line="18pt" w:lineRule="auto"/>
+        <w:spacing w:line="360" w:lineRule="auto"/>
         <w:rPr>
           <w:b/>
         </w:rPr>
@@ -596,7 +592,7 @@
     <w:p>
       <w:pPr>
         <w:pStyle w:val="a4"/>
-        <w:ind w:startChars="228" w:start="27.35pt" w:firstLine="0pt"/>
+        <w:ind w:leftChars="228" w:left="547" w:firstLine="0"/>
       </w:pPr>
       <w:proofErr w:type="spellStart"/>
       <w:r>
@@ -694,12 +690,12 @@
     <w:p>
       <w:pPr>
         <w:pStyle w:val="a4"/>
-        <w:ind w:firstLineChars="200" w:firstLine="24pt"/>
-      </w:pPr>
-    </w:p>
-    <w:p>
-      <w:pPr>
-        <w:spacing w:line="18pt" w:lineRule="auto"/>
+        <w:ind w:firstLineChars="200" w:firstLine="480"/>
+      </w:pPr>
+    </w:p>
+    <w:p>
+      <w:pPr>
+        <w:spacing w:line="360" w:lineRule="auto"/>
       </w:pPr>
       <w:r>
         <w:rPr>
@@ -714,8 +710,8 @@
     </w:p>
     <w:p>
       <w:pPr>
-        <w:spacing w:line="18pt" w:lineRule="auto"/>
-        <w:ind w:firstLineChars="200" w:firstLine="24pt"/>
+        <w:spacing w:line="360" w:lineRule="auto"/>
+        <w:ind w:firstLineChars="200" w:firstLine="480"/>
       </w:pPr>
       <w:r>
         <w:t xml:space="preserve">1. </w:t>
@@ -733,7 +729,7 @@
           <w:ilvl w:val="0"/>
           <w:numId w:val="1"/>
         </w:numPr>
-        <w:spacing w:line="18pt" w:lineRule="auto"/>
+        <w:spacing w:line="360" w:lineRule="auto"/>
       </w:pPr>
       <w:r>
         <w:rPr>
@@ -748,7 +744,7 @@
           <w:ilvl w:val="0"/>
           <w:numId w:val="1"/>
         </w:numPr>
-        <w:spacing w:line="18pt" w:lineRule="auto"/>
+        <w:spacing w:line="360" w:lineRule="auto"/>
       </w:pPr>
       <w:r>
         <w:rPr>
@@ -763,7 +759,7 @@
           <w:ilvl w:val="0"/>
           <w:numId w:val="1"/>
         </w:numPr>
-        <w:spacing w:line="18pt" w:lineRule="auto"/>
+        <w:spacing w:line="360" w:lineRule="auto"/>
       </w:pPr>
       <w:r>
         <w:rPr>
@@ -784,7 +780,7 @@
           <w:ilvl w:val="0"/>
           <w:numId w:val="1"/>
         </w:numPr>
-        <w:spacing w:line="18pt" w:lineRule="auto"/>
+        <w:spacing w:line="360" w:lineRule="auto"/>
       </w:pPr>
       <w:r>
         <w:rPr>
@@ -795,8 +791,8 @@
     </w:p>
     <w:p>
       <w:pPr>
-        <w:spacing w:line="18pt" w:lineRule="auto"/>
-        <w:ind w:firstLineChars="200" w:firstLine="24pt"/>
+        <w:spacing w:line="360" w:lineRule="auto"/>
+        <w:ind w:firstLineChars="200" w:firstLine="480"/>
       </w:pPr>
       <w:r>
         <w:t xml:space="preserve">2. </w:t>
@@ -814,7 +810,7 @@
           <w:ilvl w:val="0"/>
           <w:numId w:val="2"/>
         </w:numPr>
-        <w:spacing w:line="18pt" w:lineRule="auto"/>
+        <w:spacing w:line="360" w:lineRule="auto"/>
       </w:pPr>
       <w:r>
         <w:rPr>
@@ -829,7 +825,7 @@
           <w:ilvl w:val="0"/>
           <w:numId w:val="2"/>
         </w:numPr>
-        <w:spacing w:line="18pt" w:lineRule="auto"/>
+        <w:spacing w:line="360" w:lineRule="auto"/>
       </w:pPr>
       <w:r>
         <w:rPr>
@@ -844,7 +840,7 @@
           <w:ilvl w:val="0"/>
           <w:numId w:val="2"/>
         </w:numPr>
-        <w:spacing w:line="18pt" w:lineRule="auto"/>
+        <w:spacing w:line="360" w:lineRule="auto"/>
       </w:pPr>
       <w:r>
         <w:rPr>
@@ -859,7 +855,7 @@
           <w:ilvl w:val="0"/>
           <w:numId w:val="2"/>
         </w:numPr>
-        <w:spacing w:line="18pt" w:lineRule="auto"/>
+        <w:spacing w:line="360" w:lineRule="auto"/>
       </w:pPr>
       <w:r>
         <w:rPr>
@@ -876,15 +872,15 @@
     </w:p>
     <w:p>
       <w:pPr>
-        <w:spacing w:line="18pt" w:lineRule="auto"/>
-        <w:rPr>
-          <w:b/>
-        </w:rPr>
-      </w:pPr>
-    </w:p>
-    <w:p>
-      <w:pPr>
-        <w:spacing w:line="18pt" w:lineRule="auto"/>
+        <w:spacing w:line="360" w:lineRule="auto"/>
+        <w:rPr>
+          <w:b/>
+        </w:rPr>
+      </w:pPr>
+    </w:p>
+    <w:p>
+      <w:pPr>
+        <w:spacing w:line="360" w:lineRule="auto"/>
         <w:rPr>
           <w:b/>
         </w:rPr>
@@ -899,8 +895,8 @@
     </w:p>
     <w:p>
       <w:pPr>
-        <w:spacing w:line="18pt" w:lineRule="auto"/>
-        <w:ind w:firstLine="21pt"/>
+        <w:spacing w:line="360" w:lineRule="auto"/>
+        <w:ind w:firstLine="420"/>
       </w:pPr>
       <w:r>
         <w:rPr>
@@ -929,17 +925,17 @@
     </w:p>
     <w:p>
       <w:pPr>
-        <w:spacing w:line="18pt" w:lineRule="auto"/>
-      </w:pPr>
-    </w:p>
-    <w:p>
-      <w:pPr>
-        <w:spacing w:line="18pt" w:lineRule="auto"/>
-      </w:pPr>
-    </w:p>
-    <w:p>
-      <w:pPr>
-        <w:spacing w:line="18pt" w:lineRule="auto"/>
+        <w:spacing w:line="360" w:lineRule="auto"/>
+      </w:pPr>
+    </w:p>
+    <w:p>
+      <w:pPr>
+        <w:spacing w:line="360" w:lineRule="auto"/>
+      </w:pPr>
+    </w:p>
+    <w:p>
+      <w:pPr>
+        <w:spacing w:line="360" w:lineRule="auto"/>
         <w:rPr>
           <w:b/>
         </w:rPr>
@@ -954,8 +950,8 @@
     </w:p>
     <w:p>
       <w:pPr>
-        <w:spacing w:line="18pt" w:lineRule="auto"/>
-        <w:ind w:firstLineChars="200" w:firstLine="24pt"/>
+        <w:spacing w:line="360" w:lineRule="auto"/>
+        <w:ind w:firstLineChars="200" w:firstLine="480"/>
       </w:pPr>
       <w:r>
         <w:rPr>
@@ -1015,16 +1011,13 @@
     </w:p>
     <w:p>
       <w:pPr>
-        <w:spacing w:line="18pt" w:lineRule="auto"/>
-        <w:ind w:firstLineChars="200" w:firstLine="24pt"/>
-      </w:pPr>
-    </w:p>
-    <w:p>
-      <w:pPr>
-        <w:spacing w:line="18pt" w:lineRule="auto"/>
-        <w:rPr>
-          <w:rFonts w:hint="eastAsia"/>
-        </w:rPr>
+        <w:spacing w:line="360" w:lineRule="auto"/>
+        <w:ind w:firstLineChars="200" w:firstLine="480"/>
+      </w:pPr>
+    </w:p>
+    <w:p>
+      <w:pPr>
+        <w:spacing w:line="360" w:lineRule="auto"/>
       </w:pPr>
       <w:r>
         <w:rPr>
@@ -1042,15 +1035,15 @@
     </w:p>
     <w:p>
       <w:pPr>
-        <w:spacing w:line="18pt" w:lineRule="auto"/>
+        <w:spacing w:line="360" w:lineRule="auto"/>
       </w:pPr>
     </w:p>
     <w:p>
       <w:pPr>
         <w:tabs>
-          <w:tab w:val="num" w:pos="75pt"/>
+          <w:tab w:val="num" w:pos="1500"/>
         </w:tabs>
-        <w:spacing w:line="18pt" w:lineRule="auto"/>
+        <w:spacing w:line="360" w:lineRule="auto"/>
       </w:pPr>
       <w:r>
         <w:rPr>
@@ -1119,13 +1112,13 @@
     </w:p>
     <w:p>
       <w:pPr>
-        <w:spacing w:line="18pt" w:lineRule="auto"/>
-        <w:ind w:firstLineChars="200" w:firstLine="24pt"/>
-      </w:pPr>
-    </w:p>
-    <w:p>
-      <w:pPr>
-        <w:spacing w:line="18pt" w:lineRule="auto"/>
+        <w:spacing w:line="360" w:lineRule="auto"/>
+        <w:ind w:firstLineChars="200" w:firstLine="480"/>
+      </w:pPr>
+    </w:p>
+    <w:p>
+      <w:pPr>
+        <w:spacing w:line="360" w:lineRule="auto"/>
       </w:pPr>
       <w:r>
         <w:rPr>
@@ -1141,7 +1134,7 @@
           <w:ilvl w:val="0"/>
           <w:numId w:val="3"/>
         </w:numPr>
-        <w:spacing w:line="18pt" w:lineRule="auto"/>
+        <w:spacing w:line="360" w:lineRule="auto"/>
       </w:pPr>
       <w:r>
         <w:rPr>
@@ -1176,7 +1169,7 @@
           <w:ilvl w:val="0"/>
           <w:numId w:val="3"/>
         </w:numPr>
-        <w:spacing w:line="18pt" w:lineRule="auto"/>
+        <w:spacing w:line="360" w:lineRule="auto"/>
       </w:pPr>
       <w:r>
         <w:rPr>
@@ -1191,7 +1184,7 @@
           <w:ilvl w:val="0"/>
           <w:numId w:val="3"/>
         </w:numPr>
-        <w:spacing w:line="18pt" w:lineRule="auto"/>
+        <w:spacing w:line="360" w:lineRule="auto"/>
       </w:pPr>
       <w:r>
         <w:rPr>
@@ -1236,7 +1229,7 @@
           <w:ilvl w:val="0"/>
           <w:numId w:val="3"/>
         </w:numPr>
-        <w:spacing w:line="18pt" w:lineRule="auto"/>
+        <w:spacing w:line="360" w:lineRule="auto"/>
       </w:pPr>
       <w:r>
         <w:rPr>
@@ -1263,7 +1256,7 @@
           <w:ilvl w:val="0"/>
           <w:numId w:val="3"/>
         </w:numPr>
-        <w:spacing w:line="18pt" w:lineRule="auto"/>
+        <w:spacing w:line="360" w:lineRule="auto"/>
       </w:pPr>
       <w:r>
         <w:rPr>
@@ -1289,13 +1282,13 @@
     </w:p>
     <w:p>
       <w:pPr>
-        <w:spacing w:line="18pt" w:lineRule="auto"/>
-        <w:ind w:start="17.95pt"/>
-      </w:pPr>
-    </w:p>
-    <w:p>
-      <w:pPr>
-        <w:spacing w:line="18pt" w:lineRule="auto"/>
+        <w:spacing w:line="360" w:lineRule="auto"/>
+        <w:ind w:left="359"/>
+      </w:pPr>
+    </w:p>
+    <w:p>
+      <w:pPr>
+        <w:spacing w:line="360" w:lineRule="auto"/>
       </w:pPr>
       <w:r>
         <w:rPr>
@@ -1307,8 +1300,8 @@
     </w:p>
     <w:p>
       <w:pPr>
-        <w:spacing w:line="18pt" w:lineRule="auto"/>
-        <w:ind w:firstLine="27pt"/>
+        <w:spacing w:line="360" w:lineRule="auto"/>
+        <w:ind w:firstLine="540"/>
       </w:pPr>
       <w:r>
         <w:rPr>
@@ -1348,13 +1341,13 @@
     </w:p>
     <w:p>
       <w:pPr>
-        <w:spacing w:line="18pt" w:lineRule="auto"/>
-        <w:ind w:firstLine="27pt"/>
-      </w:pPr>
-    </w:p>
-    <w:p>
-      <w:pPr>
-        <w:spacing w:line="18pt" w:lineRule="auto"/>
+        <w:spacing w:line="360" w:lineRule="auto"/>
+        <w:ind w:firstLine="540"/>
+      </w:pPr>
+    </w:p>
+    <w:p>
+      <w:pPr>
+        <w:spacing w:line="360" w:lineRule="auto"/>
       </w:pPr>
       <w:r>
         <w:rPr>
@@ -1379,8 +1372,8 @@
     </w:p>
     <w:p>
       <w:pPr>
-        <w:spacing w:line="18pt" w:lineRule="auto"/>
-        <w:ind w:end="16.15pt" w:firstLineChars="200" w:firstLine="24pt"/>
+        <w:spacing w:line="360" w:lineRule="auto"/>
+        <w:ind w:right="323" w:firstLineChars="200" w:firstLine="480"/>
       </w:pPr>
       <w:r>
         <w:rPr>
@@ -1391,13 +1384,13 @@
     </w:p>
     <w:p>
       <w:pPr>
-        <w:spacing w:line="18pt" w:lineRule="auto"/>
-        <w:ind w:end="16.15pt" w:firstLineChars="200" w:firstLine="24pt"/>
-      </w:pPr>
-    </w:p>
-    <w:p>
-      <w:pPr>
-        <w:spacing w:line="18pt" w:lineRule="auto"/>
+        <w:spacing w:line="360" w:lineRule="auto"/>
+        <w:ind w:right="323" w:firstLineChars="200" w:firstLine="480"/>
+      </w:pPr>
+    </w:p>
+    <w:p>
+      <w:pPr>
+        <w:spacing w:line="360" w:lineRule="auto"/>
       </w:pPr>
       <w:r>
         <w:rPr>
@@ -1421,12 +1414,12 @@
     </w:p>
     <w:p>
       <w:pPr>
-        <w:spacing w:line="18pt" w:lineRule="auto"/>
-      </w:pPr>
-    </w:p>
-    <w:p>
-      <w:pPr>
-        <w:spacing w:line="18pt" w:lineRule="auto"/>
+        <w:spacing w:line="360" w:lineRule="auto"/>
+      </w:pPr>
+    </w:p>
+    <w:p>
+      <w:pPr>
+        <w:spacing w:line="360" w:lineRule="auto"/>
       </w:pPr>
       <w:r>
         <w:rPr>
@@ -1451,8 +1444,8 @@
     </w:p>
     <w:p>
       <w:pPr>
-        <w:spacing w:line="18pt" w:lineRule="auto"/>
-        <w:ind w:firstLineChars="200" w:firstLine="24pt"/>
+        <w:spacing w:line="360" w:lineRule="auto"/>
+        <w:ind w:firstLineChars="200" w:firstLine="480"/>
       </w:pPr>
       <w:r>
         <w:rPr>
@@ -1475,12 +1468,12 @@
     </w:p>
     <w:p>
       <w:pPr>
-        <w:spacing w:line="18pt" w:lineRule="auto"/>
-      </w:pPr>
-    </w:p>
-    <w:p>
-      <w:pPr>
-        <w:spacing w:line="18pt" w:lineRule="auto"/>
+        <w:spacing w:line="360" w:lineRule="auto"/>
+      </w:pPr>
+    </w:p>
+    <w:p>
+      <w:pPr>
+        <w:spacing w:line="360" w:lineRule="auto"/>
         <w:rPr>
           <w:b/>
         </w:rPr>
@@ -1508,8 +1501,8 @@
     </w:p>
     <w:p>
       <w:pPr>
-        <w:spacing w:line="18pt" w:lineRule="auto"/>
-        <w:ind w:firstLineChars="200" w:firstLine="24pt"/>
+        <w:spacing w:line="360" w:lineRule="auto"/>
+        <w:ind w:firstLineChars="200" w:firstLine="480"/>
       </w:pPr>
       <w:r>
         <w:rPr>
@@ -1523,8 +1516,8 @@
     </w:p>
     <w:p>
       <w:pPr>
-        <w:spacing w:line="18pt" w:lineRule="auto"/>
-        <w:ind w:firstLineChars="200" w:firstLine="24pt"/>
+        <w:spacing w:line="360" w:lineRule="auto"/>
+        <w:ind w:firstLineChars="200" w:firstLine="480"/>
       </w:pPr>
       <w:r>
         <w:rPr>
@@ -1535,8 +1528,8 @@
     </w:p>
     <w:p>
       <w:pPr>
-        <w:spacing w:line="18pt" w:lineRule="auto"/>
-        <w:ind w:firstLineChars="200" w:firstLine="24pt"/>
+        <w:spacing w:line="360" w:lineRule="auto"/>
+        <w:ind w:firstLineChars="200" w:firstLine="480"/>
       </w:pPr>
       <w:r>
         <w:rPr>
@@ -1559,12 +1552,12 @@
     </w:p>
     <w:p>
       <w:pPr>
-        <w:spacing w:line="18pt" w:lineRule="auto"/>
-      </w:pPr>
-    </w:p>
-    <w:p>
-      <w:pPr>
-        <w:spacing w:line="18pt" w:lineRule="auto"/>
+        <w:spacing w:line="360" w:lineRule="auto"/>
+      </w:pPr>
+    </w:p>
+    <w:p>
+      <w:pPr>
+        <w:spacing w:line="360" w:lineRule="auto"/>
         <w:rPr>
           <w:b/>
         </w:rPr>
@@ -1575,30 +1568,31 @@
     </w:p>
     <w:p>
       <w:pPr>
-        <w:spacing w:line="18pt" w:lineRule="auto"/>
-        <w:rPr>
-          <w:b/>
-        </w:rPr>
-      </w:pPr>
-      <w:r>
-        <w:rPr>
-          <w:rFonts w:hint="eastAsia"/>
-          <w:b/>
-        </w:rPr>
+        <w:spacing w:line="360" w:lineRule="auto"/>
+        <w:rPr>
+          <w:b/>
+        </w:rPr>
+      </w:pPr>
+      <w:r>
+        <w:rPr>
+          <w:rFonts w:hint="eastAsia"/>
+          <w:b/>
+        </w:rPr>
+        <w:lastRenderedPageBreak/>
         <w:t>十二、签章</w:t>
       </w:r>
     </w:p>
     <w:p>
       <w:pPr>
-        <w:spacing w:beforeLines="50" w:before="7.80pt"/>
+        <w:spacing w:beforeLines="50" w:before="156"/>
       </w:pPr>
     </w:p>
     <w:tbl>
       <w:tblPr>
-        <w:tblW w:w="0pt" w:type="auto"/>
+        <w:tblW w:w="0" w:type="dxa"/>
         <w:jc w:val="center"/>
         <w:tblLayout w:type="fixed"/>
-        <w:tblLook w:firstRow="0" w:lastRow="0" w:firstColumn="0" w:lastColumn="0" w:noHBand="0" w:noVBand="0"/>
+        <w:tblLook w:val="0000" w:firstRow="0" w:lastRow="0" w:firstColumn="0" w:lastColumn="0" w:noHBand="0" w:noVBand="0"/>
       </w:tblPr>
       <w:tblGrid>
         <w:gridCol w:w="610"/>
@@ -1614,13 +1608,13 @@
         </w:trPr>
         <w:tc>
           <w:tcPr>
-            <w:tcW w:w="30.50pt" w:type="dxa"/>
+            <w:tcW w:w="610" w:type="dxa"/>
             <w:vMerge w:val="restart"/>
             <w:tcBorders>
               <w:top w:val="single" w:sz="6" w:space="0" w:color="auto"/>
-              <w:start w:val="single" w:sz="6" w:space="0" w:color="auto"/>
+              <w:left w:val="single" w:sz="6" w:space="0" w:color="auto"/>
               <w:bottom w:val="nil"/>
-              <w:end w:val="single" w:sz="6" w:space="0" w:color="auto"/>
+              <w:right w:val="single" w:sz="6" w:space="0" w:color="auto"/>
             </w:tcBorders>
             <w:vAlign w:val="center"/>
           </w:tcPr>
@@ -1725,12 +1719,12 @@
         </w:tc>
         <w:tc>
           <w:tcPr>
-            <w:tcW w:w="66.60pt" w:type="dxa"/>
+            <w:tcW w:w="1332" w:type="dxa"/>
             <w:tcBorders>
               <w:top w:val="single" w:sz="6" w:space="0" w:color="auto"/>
-              <w:start w:val="single" w:sz="6" w:space="0" w:color="auto"/>
+              <w:left w:val="single" w:sz="6" w:space="0" w:color="auto"/>
               <w:bottom w:val="single" w:sz="6" w:space="0" w:color="auto"/>
-              <w:end w:val="single" w:sz="6" w:space="0" w:color="auto"/>
+              <w:right w:val="single" w:sz="6" w:space="0" w:color="auto"/>
             </w:tcBorders>
             <w:vAlign w:val="center"/>
           </w:tcPr>
@@ -1752,13 +1746,13 @@
         </w:tc>
         <w:tc>
           <w:tcPr>
-            <w:tcW w:w="327.65pt" w:type="dxa"/>
+            <w:tcW w:w="6553" w:type="dxa"/>
             <w:gridSpan w:val="3"/>
             <w:tcBorders>
               <w:top w:val="single" w:sz="6" w:space="0" w:color="auto"/>
-              <w:start w:val="single" w:sz="6" w:space="0" w:color="auto"/>
+              <w:left w:val="single" w:sz="6" w:space="0" w:color="auto"/>
               <w:bottom w:val="single" w:sz="6" w:space="0" w:color="auto"/>
-              <w:end w:val="single" w:sz="6" w:space="0" w:color="auto"/>
+              <w:right w:val="single" w:sz="6" w:space="0" w:color="auto"/>
             </w:tcBorders>
             <w:vAlign w:val="center"/>
           </w:tcPr>
@@ -1810,7 +1804,6 @@
             <w:pPr>
               <w:pStyle w:val="a3"/>
               <w:rPr>
-                <w:rFonts w:hint="eastAsia"/>
                 <w:szCs w:val="24"/>
               </w:rPr>
             </w:pPr>
@@ -1858,40 +1851,40 @@
         </w:trPr>
         <w:tc>
           <w:tcPr>
-            <w:tcW w:w="30.50pt" w:type="dxa"/>
+            <w:tcW w:w="610" w:type="dxa"/>
             <w:vMerge/>
             <w:tcBorders>
               <w:top w:val="nil"/>
-              <w:start w:val="single" w:sz="6" w:space="0" w:color="auto"/>
+              <w:left w:val="single" w:sz="6" w:space="0" w:color="auto"/>
               <w:bottom w:val="nil"/>
-              <w:end w:val="single" w:sz="6" w:space="0" w:color="auto"/>
-            </w:tcBorders>
-            <w:vAlign w:val="center"/>
-          </w:tcPr>
-          <w:p>
-            <w:pPr>
-              <w:pStyle w:val="a3"/>
-              <w:rPr>
-                <w:szCs w:val="24"/>
-              </w:rPr>
-            </w:pPr>
-          </w:p>
-        </w:tc>
-        <w:tc>
-          <w:tcPr>
-            <w:tcW w:w="66.60pt" w:type="dxa"/>
+              <w:right w:val="single" w:sz="6" w:space="0" w:color="auto"/>
+            </w:tcBorders>
+            <w:vAlign w:val="center"/>
+          </w:tcPr>
+          <w:p>
+            <w:pPr>
+              <w:pStyle w:val="a3"/>
+              <w:rPr>
+                <w:szCs w:val="24"/>
+              </w:rPr>
+            </w:pPr>
+          </w:p>
+        </w:tc>
+        <w:tc>
+          <w:tcPr>
+            <w:tcW w:w="1332" w:type="dxa"/>
             <w:tcBorders>
               <w:top w:val="single" w:sz="6" w:space="0" w:color="auto"/>
-              <w:start w:val="single" w:sz="6" w:space="0" w:color="auto"/>
+              <w:left w:val="single" w:sz="6" w:space="0" w:color="auto"/>
               <w:bottom w:val="single" w:sz="6" w:space="0" w:color="auto"/>
-              <w:end w:val="single" w:sz="6" w:space="0" w:color="auto"/>
-            </w:tcBorders>
-            <w:vAlign w:val="center"/>
-          </w:tcPr>
-          <w:p>
-            <w:pPr>
-              <w:pStyle w:val="a3"/>
-              <w:spacing w:before="6pt" w:after="6pt"/>
+              <w:right w:val="single" w:sz="6" w:space="0" w:color="auto"/>
+            </w:tcBorders>
+            <w:vAlign w:val="center"/>
+          </w:tcPr>
+          <w:p>
+            <w:pPr>
+              <w:pStyle w:val="a3"/>
+              <w:spacing w:before="120" w:after="120"/>
               <w:rPr>
                 <w:szCs w:val="24"/>
               </w:rPr>
@@ -1907,21 +1900,20 @@
         </w:tc>
         <w:tc>
           <w:tcPr>
-            <w:tcW w:w="126pt" w:type="dxa"/>
+            <w:tcW w:w="2520" w:type="dxa"/>
             <w:tcBorders>
               <w:top w:val="single" w:sz="6" w:space="0" w:color="auto"/>
-              <w:start w:val="single" w:sz="6" w:space="0" w:color="auto"/>
+              <w:left w:val="single" w:sz="6" w:space="0" w:color="auto"/>
               <w:bottom w:val="single" w:sz="6" w:space="0" w:color="auto"/>
-              <w:end w:val="single" w:sz="6" w:space="0" w:color="auto"/>
-            </w:tcBorders>
-            <w:vAlign w:val="center"/>
-          </w:tcPr>
-          <w:p>
-            <w:pPr>
-              <w:pStyle w:val="a3"/>
-              <w:spacing w:before="6pt" w:after="6pt"/>
-              <w:rPr>
-                <w:rFonts w:hint="eastAsia"/>
+              <w:right w:val="single" w:sz="6" w:space="0" w:color="auto"/>
+            </w:tcBorders>
+            <w:vAlign w:val="center"/>
+          </w:tcPr>
+          <w:p>
+            <w:pPr>
+              <w:pStyle w:val="a3"/>
+              <w:spacing w:before="120" w:after="120"/>
+              <w:rPr>
                 <w:szCs w:val="24"/>
               </w:rPr>
             </w:pPr>
@@ -1935,19 +1927,19 @@
         </w:tc>
         <w:tc>
           <w:tcPr>
-            <w:tcW w:w="36pt" w:type="dxa"/>
+            <w:tcW w:w="720" w:type="dxa"/>
             <w:tcBorders>
               <w:top w:val="single" w:sz="6" w:space="0" w:color="auto"/>
-              <w:start w:val="single" w:sz="6" w:space="0" w:color="auto"/>
+              <w:left w:val="single" w:sz="6" w:space="0" w:color="auto"/>
               <w:bottom w:val="single" w:sz="6" w:space="0" w:color="auto"/>
-              <w:end w:val="single" w:sz="6" w:space="0" w:color="auto"/>
-            </w:tcBorders>
-            <w:vAlign w:val="center"/>
-          </w:tcPr>
-          <w:p>
-            <w:pPr>
-              <w:pStyle w:val="a3"/>
-              <w:spacing w:before="6pt" w:after="6pt"/>
+              <w:right w:val="single" w:sz="6" w:space="0" w:color="auto"/>
+            </w:tcBorders>
+            <w:vAlign w:val="center"/>
+          </w:tcPr>
+          <w:p>
+            <w:pPr>
+              <w:pStyle w:val="a3"/>
+              <w:spacing w:before="120" w:after="120"/>
               <w:rPr>
                 <w:szCs w:val="24"/>
               </w:rPr>
@@ -1963,12 +1955,12 @@
         </w:tc>
         <w:tc>
           <w:tcPr>
-            <w:tcW w:w="165.65pt" w:type="dxa"/>
+            <w:tcW w:w="3313" w:type="dxa"/>
             <w:tcBorders>
               <w:top w:val="single" w:sz="6" w:space="0" w:color="auto"/>
-              <w:start w:val="single" w:sz="6" w:space="0" w:color="auto"/>
+              <w:left w:val="single" w:sz="6" w:space="0" w:color="auto"/>
               <w:bottom w:val="single" w:sz="6" w:space="0" w:color="auto"/>
-              <w:end w:val="single" w:sz="6" w:space="0" w:color="auto"/>
+              <w:right w:val="single" w:sz="6" w:space="0" w:color="auto"/>
             </w:tcBorders>
             <w:vAlign w:val="center"/>
           </w:tcPr>
@@ -1992,13 +1984,13 @@
         </w:trPr>
         <w:tc>
           <w:tcPr>
-            <w:tcW w:w="30.50pt" w:type="dxa"/>
+            <w:tcW w:w="610" w:type="dxa"/>
             <w:vMerge/>
             <w:tcBorders>
               <w:top w:val="nil"/>
-              <w:start w:val="single" w:sz="6" w:space="0" w:color="auto"/>
+              <w:left w:val="single" w:sz="6" w:space="0" w:color="auto"/>
               <w:bottom w:val="nil"/>
-              <w:end w:val="single" w:sz="6" w:space="0" w:color="auto"/>
+              <w:right w:val="single" w:sz="6" w:space="0" w:color="auto"/>
             </w:tcBorders>
             <w:vAlign w:val="center"/>
           </w:tcPr>
@@ -2006,19 +1998,19 @@
         </w:tc>
         <w:tc>
           <w:tcPr>
-            <w:tcW w:w="66.60pt" w:type="dxa"/>
+            <w:tcW w:w="1332" w:type="dxa"/>
             <w:tcBorders>
               <w:top w:val="single" w:sz="6" w:space="0" w:color="auto"/>
-              <w:start w:val="single" w:sz="6" w:space="0" w:color="auto"/>
+              <w:left w:val="single" w:sz="6" w:space="0" w:color="auto"/>
               <w:bottom w:val="single" w:sz="6" w:space="0" w:color="auto"/>
-              <w:end w:val="single" w:sz="6" w:space="0" w:color="auto"/>
-            </w:tcBorders>
-            <w:vAlign w:val="center"/>
-          </w:tcPr>
-          <w:p>
-            <w:pPr>
-              <w:pStyle w:val="a3"/>
-              <w:spacing w:before="6pt" w:after="6pt"/>
+              <w:right w:val="single" w:sz="6" w:space="0" w:color="auto"/>
+            </w:tcBorders>
+            <w:vAlign w:val="center"/>
+          </w:tcPr>
+          <w:p>
+            <w:pPr>
+              <w:pStyle w:val="a3"/>
+              <w:spacing w:before="120" w:after="120"/>
               <w:rPr>
                 <w:szCs w:val="24"/>
               </w:rPr>
@@ -2034,20 +2026,20 @@
         </w:tc>
         <w:tc>
           <w:tcPr>
-            <w:tcW w:w="327.65pt" w:type="dxa"/>
+            <w:tcW w:w="6553" w:type="dxa"/>
             <w:gridSpan w:val="3"/>
             <w:tcBorders>
               <w:top w:val="single" w:sz="6" w:space="0" w:color="auto"/>
-              <w:start w:val="single" w:sz="6" w:space="0" w:color="auto"/>
+              <w:left w:val="single" w:sz="6" w:space="0" w:color="auto"/>
               <w:bottom w:val="single" w:sz="6" w:space="0" w:color="auto"/>
-              <w:end w:val="single" w:sz="6" w:space="0" w:color="auto"/>
-            </w:tcBorders>
-            <w:vAlign w:val="center"/>
-          </w:tcPr>
-          <w:p>
-            <w:pPr>
-              <w:pStyle w:val="a3"/>
-              <w:spacing w:before="6pt" w:after="6pt"/>
+              <w:right w:val="single" w:sz="6" w:space="0" w:color="auto"/>
+            </w:tcBorders>
+            <w:vAlign w:val="center"/>
+          </w:tcPr>
+          <w:p>
+            <w:pPr>
+              <w:pStyle w:val="a3"/>
+              <w:spacing w:before="120" w:after="120"/>
               <w:rPr>
                 <w:szCs w:val="24"/>
               </w:rPr>
@@ -2068,40 +2060,40 @@
         </w:trPr>
         <w:tc>
           <w:tcPr>
-            <w:tcW w:w="30.50pt" w:type="dxa"/>
+            <w:tcW w:w="610" w:type="dxa"/>
             <w:vMerge/>
             <w:tcBorders>
               <w:top w:val="nil"/>
-              <w:start w:val="single" w:sz="6" w:space="0" w:color="auto"/>
+              <w:left w:val="single" w:sz="6" w:space="0" w:color="auto"/>
               <w:bottom w:val="nil"/>
-              <w:end w:val="single" w:sz="6" w:space="0" w:color="auto"/>
-            </w:tcBorders>
-            <w:vAlign w:val="center"/>
-          </w:tcPr>
-          <w:p>
-            <w:pPr>
-              <w:pStyle w:val="a3"/>
-              <w:rPr>
-                <w:szCs w:val="24"/>
-              </w:rPr>
-            </w:pPr>
-          </w:p>
-        </w:tc>
-        <w:tc>
-          <w:tcPr>
-            <w:tcW w:w="66.60pt" w:type="dxa"/>
+              <w:right w:val="single" w:sz="6" w:space="0" w:color="auto"/>
+            </w:tcBorders>
+            <w:vAlign w:val="center"/>
+          </w:tcPr>
+          <w:p>
+            <w:pPr>
+              <w:pStyle w:val="a3"/>
+              <w:rPr>
+                <w:szCs w:val="24"/>
+              </w:rPr>
+            </w:pPr>
+          </w:p>
+        </w:tc>
+        <w:tc>
+          <w:tcPr>
+            <w:tcW w:w="1332" w:type="dxa"/>
             <w:tcBorders>
               <w:top w:val="single" w:sz="6" w:space="0" w:color="auto"/>
-              <w:start w:val="single" w:sz="6" w:space="0" w:color="auto"/>
+              <w:left w:val="single" w:sz="6" w:space="0" w:color="auto"/>
               <w:bottom w:val="single" w:sz="6" w:space="0" w:color="auto"/>
-              <w:end w:val="single" w:sz="6" w:space="0" w:color="auto"/>
-            </w:tcBorders>
-            <w:vAlign w:val="center"/>
-          </w:tcPr>
-          <w:p>
-            <w:pPr>
-              <w:pStyle w:val="a3"/>
-              <w:spacing w:before="6pt" w:after="6pt"/>
+              <w:right w:val="single" w:sz="6" w:space="0" w:color="auto"/>
+            </w:tcBorders>
+            <w:vAlign w:val="center"/>
+          </w:tcPr>
+          <w:p>
+            <w:pPr>
+              <w:pStyle w:val="a3"/>
+              <w:spacing w:before="120" w:after="120"/>
               <w:rPr>
                 <w:szCs w:val="24"/>
               </w:rPr>
@@ -2117,19 +2109,19 @@
         </w:tc>
         <w:tc>
           <w:tcPr>
-            <w:tcW w:w="327.65pt" w:type="dxa"/>
+            <w:tcW w:w="6553" w:type="dxa"/>
             <w:gridSpan w:val="3"/>
             <w:tcBorders>
               <w:top w:val="single" w:sz="6" w:space="0" w:color="auto"/>
-              <w:start w:val="single" w:sz="6" w:space="0" w:color="auto"/>
+              <w:left w:val="single" w:sz="6" w:space="0" w:color="auto"/>
               <w:bottom w:val="single" w:sz="6" w:space="0" w:color="auto"/>
-              <w:end w:val="single" w:sz="6" w:space="0" w:color="auto"/>
-            </w:tcBorders>
-            <w:vAlign w:val="center"/>
-          </w:tcPr>
-          <w:p>
-            <w:pPr>
-              <w:spacing w:before="6pt" w:after="6pt"/>
+              <w:right w:val="single" w:sz="6" w:space="0" w:color="auto"/>
+            </w:tcBorders>
+            <w:vAlign w:val="center"/>
+          </w:tcPr>
+          <w:p>
+            <w:pPr>
+              <w:spacing w:before="120" w:after="120"/>
             </w:pPr>
             <w:r>
               <w:t>${blank19}</w:t>
@@ -2144,13 +2136,13 @@
         </w:trPr>
         <w:tc>
           <w:tcPr>
-            <w:tcW w:w="30.50pt" w:type="dxa"/>
+            <w:tcW w:w="610" w:type="dxa"/>
             <w:vMerge/>
             <w:tcBorders>
               <w:top w:val="nil"/>
-              <w:start w:val="single" w:sz="6" w:space="0" w:color="auto"/>
+              <w:left w:val="single" w:sz="6" w:space="0" w:color="auto"/>
               <w:bottom w:val="nil"/>
-              <w:end w:val="single" w:sz="6" w:space="0" w:color="auto"/>
+              <w:right w:val="single" w:sz="6" w:space="0" w:color="auto"/>
             </w:tcBorders>
             <w:vAlign w:val="center"/>
           </w:tcPr>
@@ -2158,19 +2150,19 @@
         </w:tc>
         <w:tc>
           <w:tcPr>
-            <w:tcW w:w="66.60pt" w:type="dxa"/>
+            <w:tcW w:w="1332" w:type="dxa"/>
             <w:tcBorders>
               <w:top w:val="single" w:sz="6" w:space="0" w:color="auto"/>
-              <w:start w:val="single" w:sz="6" w:space="0" w:color="auto"/>
+              <w:left w:val="single" w:sz="6" w:space="0" w:color="auto"/>
               <w:bottom w:val="single" w:sz="6" w:space="0" w:color="auto"/>
-              <w:end w:val="single" w:sz="6" w:space="0" w:color="auto"/>
-            </w:tcBorders>
-            <w:vAlign w:val="center"/>
-          </w:tcPr>
-          <w:p>
-            <w:pPr>
-              <w:pStyle w:val="a3"/>
-              <w:spacing w:before="6pt" w:after="6pt"/>
+              <w:right w:val="single" w:sz="6" w:space="0" w:color="auto"/>
+            </w:tcBorders>
+            <w:vAlign w:val="center"/>
+          </w:tcPr>
+          <w:p>
+            <w:pPr>
+              <w:pStyle w:val="a3"/>
+              <w:spacing w:before="120" w:after="120"/>
               <w:rPr>
                 <w:szCs w:val="24"/>
               </w:rPr>
@@ -2186,18 +2178,18 @@
         </w:tc>
         <w:tc>
           <w:tcPr>
-            <w:tcW w:w="126pt" w:type="dxa"/>
+            <w:tcW w:w="2520" w:type="dxa"/>
             <w:tcBorders>
               <w:top w:val="single" w:sz="6" w:space="0" w:color="auto"/>
-              <w:start w:val="single" w:sz="6" w:space="0" w:color="auto"/>
+              <w:left w:val="single" w:sz="6" w:space="0" w:color="auto"/>
               <w:bottom w:val="single" w:sz="6" w:space="0" w:color="auto"/>
-              <w:end w:val="single" w:sz="6" w:space="0" w:color="auto"/>
-            </w:tcBorders>
-            <w:vAlign w:val="center"/>
-          </w:tcPr>
-          <w:p>
-            <w:pPr>
-              <w:spacing w:before="6pt" w:after="6pt"/>
+              <w:right w:val="single" w:sz="6" w:space="0" w:color="auto"/>
+            </w:tcBorders>
+            <w:vAlign w:val="center"/>
+          </w:tcPr>
+          <w:p>
+            <w:pPr>
+              <w:spacing w:before="120" w:after="120"/>
             </w:pPr>
             <w:r>
               <w:t>${blank20}</w:t>
@@ -2206,19 +2198,19 @@
         </w:tc>
         <w:tc>
           <w:tcPr>
-            <w:tcW w:w="36pt" w:type="dxa"/>
+            <w:tcW w:w="720" w:type="dxa"/>
             <w:tcBorders>
               <w:top w:val="single" w:sz="6" w:space="0" w:color="auto"/>
-              <w:start w:val="single" w:sz="6" w:space="0" w:color="auto"/>
+              <w:left w:val="single" w:sz="6" w:space="0" w:color="auto"/>
               <w:bottom w:val="single" w:sz="6" w:space="0" w:color="auto"/>
-              <w:end w:val="single" w:sz="6" w:space="0" w:color="auto"/>
-            </w:tcBorders>
-            <w:vAlign w:val="center"/>
-          </w:tcPr>
-          <w:p>
-            <w:pPr>
-              <w:pStyle w:val="a3"/>
-              <w:spacing w:before="6pt" w:after="6pt"/>
+              <w:right w:val="single" w:sz="6" w:space="0" w:color="auto"/>
+            </w:tcBorders>
+            <w:vAlign w:val="center"/>
+          </w:tcPr>
+          <w:p>
+            <w:pPr>
+              <w:pStyle w:val="a3"/>
+              <w:spacing w:before="120" w:after="120"/>
               <w:rPr>
                 <w:szCs w:val="24"/>
               </w:rPr>
@@ -2234,12 +2226,12 @@
         </w:tc>
         <w:tc>
           <w:tcPr>
-            <w:tcW w:w="165.65pt" w:type="dxa"/>
+            <w:tcW w:w="3313" w:type="dxa"/>
             <w:tcBorders>
               <w:top w:val="single" w:sz="6" w:space="0" w:color="auto"/>
-              <w:start w:val="single" w:sz="6" w:space="0" w:color="auto"/>
+              <w:left w:val="single" w:sz="6" w:space="0" w:color="auto"/>
               <w:bottom w:val="single" w:sz="6" w:space="0" w:color="auto"/>
-              <w:end w:val="single" w:sz="6" w:space="0" w:color="auto"/>
+              <w:right w:val="single" w:sz="6" w:space="0" w:color="auto"/>
             </w:tcBorders>
             <w:vAlign w:val="center"/>
           </w:tcPr>
@@ -2257,13 +2249,13 @@
         </w:trPr>
         <w:tc>
           <w:tcPr>
-            <w:tcW w:w="30.50pt" w:type="dxa"/>
+            <w:tcW w:w="610" w:type="dxa"/>
             <w:vMerge/>
             <w:tcBorders>
               <w:top w:val="nil"/>
-              <w:start w:val="single" w:sz="6" w:space="0" w:color="auto"/>
+              <w:left w:val="single" w:sz="6" w:space="0" w:color="auto"/>
               <w:bottom w:val="nil"/>
-              <w:end w:val="single" w:sz="6" w:space="0" w:color="auto"/>
+              <w:right w:val="single" w:sz="6" w:space="0" w:color="auto"/>
             </w:tcBorders>
             <w:vAlign w:val="center"/>
           </w:tcPr>
@@ -2271,19 +2263,19 @@
         </w:tc>
         <w:tc>
           <w:tcPr>
-            <w:tcW w:w="66.60pt" w:type="dxa"/>
+            <w:tcW w:w="1332" w:type="dxa"/>
             <w:tcBorders>
               <w:top w:val="single" w:sz="6" w:space="0" w:color="auto"/>
-              <w:start w:val="single" w:sz="6" w:space="0" w:color="auto"/>
+              <w:left w:val="single" w:sz="6" w:space="0" w:color="auto"/>
               <w:bottom w:val="single" w:sz="6" w:space="0" w:color="auto"/>
-              <w:end w:val="single" w:sz="6" w:space="0" w:color="auto"/>
-            </w:tcBorders>
-            <w:vAlign w:val="center"/>
-          </w:tcPr>
-          <w:p>
-            <w:pPr>
-              <w:pStyle w:val="a3"/>
-              <w:spacing w:before="6pt" w:after="6pt"/>
+              <w:right w:val="single" w:sz="6" w:space="0" w:color="auto"/>
+            </w:tcBorders>
+            <w:vAlign w:val="center"/>
+          </w:tcPr>
+          <w:p>
+            <w:pPr>
+              <w:pStyle w:val="a3"/>
+              <w:spacing w:before="120" w:after="120"/>
               <w:rPr>
                 <w:szCs w:val="24"/>
               </w:rPr>
@@ -2299,19 +2291,19 @@
         </w:tc>
         <w:tc>
           <w:tcPr>
-            <w:tcW w:w="327.65pt" w:type="dxa"/>
+            <w:tcW w:w="6553" w:type="dxa"/>
             <w:gridSpan w:val="3"/>
             <w:tcBorders>
               <w:top w:val="single" w:sz="6" w:space="0" w:color="auto"/>
-              <w:start w:val="single" w:sz="6" w:space="0" w:color="auto"/>
+              <w:left w:val="single" w:sz="6" w:space="0" w:color="auto"/>
               <w:bottom w:val="single" w:sz="6" w:space="0" w:color="auto"/>
-              <w:end w:val="single" w:sz="6" w:space="0" w:color="auto"/>
-            </w:tcBorders>
-            <w:vAlign w:val="center"/>
-          </w:tcPr>
-          <w:p>
-            <w:pPr>
-              <w:spacing w:before="6pt" w:after="6pt"/>
+              <w:right w:val="single" w:sz="6" w:space="0" w:color="auto"/>
+            </w:tcBorders>
+            <w:vAlign w:val="center"/>
+          </w:tcPr>
+          <w:p>
+            <w:pPr>
+              <w:spacing w:before="120" w:after="120"/>
             </w:pPr>
             <w:r>
               <w:rPr>
@@ -2332,13 +2324,13 @@
         </w:trPr>
         <w:tc>
           <w:tcPr>
-            <w:tcW w:w="30.50pt" w:type="dxa"/>
+            <w:tcW w:w="610" w:type="dxa"/>
             <w:vMerge/>
             <w:tcBorders>
               <w:top w:val="nil"/>
-              <w:start w:val="single" w:sz="6" w:space="0" w:color="auto"/>
+              <w:left w:val="single" w:sz="6" w:space="0" w:color="auto"/>
               <w:bottom w:val="single" w:sz="6" w:space="0" w:color="auto"/>
-              <w:end w:val="single" w:sz="6" w:space="0" w:color="auto"/>
+              <w:right w:val="single" w:sz="6" w:space="0" w:color="auto"/>
             </w:tcBorders>
             <w:vAlign w:val="center"/>
           </w:tcPr>
@@ -2346,19 +2338,19 @@
         </w:tc>
         <w:tc>
           <w:tcPr>
-            <w:tcW w:w="66.60pt" w:type="dxa"/>
+            <w:tcW w:w="1332" w:type="dxa"/>
             <w:tcBorders>
               <w:top w:val="single" w:sz="6" w:space="0" w:color="auto"/>
-              <w:start w:val="single" w:sz="6" w:space="0" w:color="auto"/>
+              <w:left w:val="single" w:sz="6" w:space="0" w:color="auto"/>
               <w:bottom w:val="single" w:sz="6" w:space="0" w:color="auto"/>
-              <w:end w:val="single" w:sz="6" w:space="0" w:color="auto"/>
-            </w:tcBorders>
-            <w:vAlign w:val="center"/>
-          </w:tcPr>
-          <w:p>
-            <w:pPr>
-              <w:pStyle w:val="a3"/>
-              <w:spacing w:before="6pt" w:after="6pt"/>
+              <w:right w:val="single" w:sz="6" w:space="0" w:color="auto"/>
+            </w:tcBorders>
+            <w:vAlign w:val="center"/>
+          </w:tcPr>
+          <w:p>
+            <w:pPr>
+              <w:pStyle w:val="a3"/>
+              <w:spacing w:before="120" w:after="120"/>
               <w:rPr>
                 <w:szCs w:val="24"/>
               </w:rPr>
@@ -2374,18 +2366,18 @@
         </w:tc>
         <w:tc>
           <w:tcPr>
-            <w:tcW w:w="126pt" w:type="dxa"/>
+            <w:tcW w:w="2520" w:type="dxa"/>
             <w:tcBorders>
               <w:top w:val="single" w:sz="6" w:space="0" w:color="auto"/>
-              <w:start w:val="single" w:sz="6" w:space="0" w:color="auto"/>
+              <w:left w:val="single" w:sz="6" w:space="0" w:color="auto"/>
               <w:bottom w:val="single" w:sz="6" w:space="0" w:color="auto"/>
-              <w:end w:val="single" w:sz="6" w:space="0" w:color="auto"/>
-            </w:tcBorders>
-            <w:vAlign w:val="center"/>
-          </w:tcPr>
-          <w:p>
-            <w:pPr>
-              <w:spacing w:before="6pt" w:after="6pt"/>
+              <w:right w:val="single" w:sz="6" w:space="0" w:color="auto"/>
+            </w:tcBorders>
+            <w:vAlign w:val="center"/>
+          </w:tcPr>
+          <w:p>
+            <w:pPr>
+              <w:spacing w:before="120" w:after="120"/>
             </w:pPr>
             <w:r>
               <w:rPr>
@@ -2400,19 +2392,19 @@
         </w:tc>
         <w:tc>
           <w:tcPr>
-            <w:tcW w:w="36pt" w:type="dxa"/>
+            <w:tcW w:w="720" w:type="dxa"/>
             <w:tcBorders>
               <w:top w:val="single" w:sz="6" w:space="0" w:color="auto"/>
-              <w:start w:val="single" w:sz="6" w:space="0" w:color="auto"/>
+              <w:left w:val="single" w:sz="6" w:space="0" w:color="auto"/>
               <w:bottom w:val="single" w:sz="6" w:space="0" w:color="auto"/>
-              <w:end w:val="single" w:sz="6" w:space="0" w:color="auto"/>
-            </w:tcBorders>
-            <w:vAlign w:val="center"/>
-          </w:tcPr>
-          <w:p>
-            <w:pPr>
-              <w:pStyle w:val="a3"/>
-              <w:spacing w:before="6pt" w:after="6pt"/>
+              <w:right w:val="single" w:sz="6" w:space="0" w:color="auto"/>
+            </w:tcBorders>
+            <w:vAlign w:val="center"/>
+          </w:tcPr>
+          <w:p>
+            <w:pPr>
+              <w:pStyle w:val="a3"/>
+              <w:spacing w:before="120" w:after="120"/>
               <w:rPr>
                 <w:szCs w:val="24"/>
               </w:rPr>
@@ -2428,12 +2420,12 @@
         </w:tc>
         <w:tc>
           <w:tcPr>
-            <w:tcW w:w="165.65pt" w:type="dxa"/>
+            <w:tcW w:w="3313" w:type="dxa"/>
             <w:tcBorders>
               <w:top w:val="single" w:sz="6" w:space="0" w:color="auto"/>
-              <w:start w:val="single" w:sz="6" w:space="0" w:color="auto"/>
+              <w:left w:val="single" w:sz="6" w:space="0" w:color="auto"/>
               <w:bottom w:val="single" w:sz="6" w:space="0" w:color="auto"/>
-              <w:end w:val="single" w:sz="6" w:space="0" w:color="auto"/>
+              <w:right w:val="single" w:sz="6" w:space="0" w:color="auto"/>
             </w:tcBorders>
             <w:vAlign w:val="center"/>
           </w:tcPr>
@@ -2457,12 +2449,12 @@
         </w:trPr>
         <w:tc>
           <w:tcPr>
-            <w:tcW w:w="30.50pt" w:type="dxa"/>
+            <w:tcW w:w="610" w:type="dxa"/>
             <w:vMerge w:val="restart"/>
             <w:tcBorders>
               <w:top w:val="single" w:sz="6" w:space="0" w:color="auto"/>
-              <w:start w:val="single" w:sz="6" w:space="0" w:color="auto"/>
-              <w:end w:val="single" w:sz="6" w:space="0" w:color="auto"/>
+              <w:left w:val="single" w:sz="6" w:space="0" w:color="auto"/>
+              <w:right w:val="single" w:sz="6" w:space="0" w:color="auto"/>
             </w:tcBorders>
             <w:vAlign w:val="center"/>
           </w:tcPr>
@@ -2553,41 +2545,41 @@
         </w:tc>
         <w:tc>
           <w:tcPr>
-            <w:tcW w:w="66.60pt" w:type="dxa"/>
+            <w:tcW w:w="1332" w:type="dxa"/>
             <w:tcBorders>
               <w:top w:val="single" w:sz="6" w:space="0" w:color="auto"/>
-              <w:start w:val="single" w:sz="6" w:space="0" w:color="auto"/>
+              <w:left w:val="single" w:sz="6" w:space="0" w:color="auto"/>
               <w:bottom w:val="single" w:sz="6" w:space="0" w:color="auto"/>
-              <w:end w:val="single" w:sz="6" w:space="0" w:color="auto"/>
-            </w:tcBorders>
-            <w:vAlign w:val="center"/>
-          </w:tcPr>
-          <w:p>
-            <w:pPr>
-              <w:pStyle w:val="a3"/>
+              <w:right w:val="single" w:sz="6" w:space="0" w:color="auto"/>
+            </w:tcBorders>
+            <w:vAlign w:val="center"/>
+          </w:tcPr>
+          <w:p>
+            <w:pPr>
+              <w:pStyle w:val="a3"/>
+              <w:rPr>
+                <w:rFonts w:ascii="宋体"/>
+                <w:szCs w:val="24"/>
+              </w:rPr>
+            </w:pPr>
+            <w:r>
               <w:rPr>
                 <w:rFonts w:ascii="宋体" w:hint="eastAsia"/>
                 <w:szCs w:val="24"/>
               </w:rPr>
-            </w:pPr>
-            <w:r>
-              <w:rPr>
-                <w:rFonts w:ascii="宋体" w:hint="eastAsia"/>
-                <w:szCs w:val="24"/>
-              </w:rPr>
               <w:t>单位全称</w:t>
             </w:r>
           </w:p>
         </w:tc>
         <w:tc>
           <w:tcPr>
-            <w:tcW w:w="327.65pt" w:type="dxa"/>
+            <w:tcW w:w="6553" w:type="dxa"/>
             <w:gridSpan w:val="3"/>
             <w:tcBorders>
               <w:top w:val="single" w:sz="6" w:space="0" w:color="auto"/>
-              <w:start w:val="single" w:sz="6" w:space="0" w:color="auto"/>
+              <w:left w:val="single" w:sz="6" w:space="0" w:color="auto"/>
               <w:bottom w:val="single" w:sz="6" w:space="0" w:color="auto"/>
-              <w:end w:val="single" w:sz="6" w:space="0" w:color="auto"/>
+              <w:right w:val="single" w:sz="6" w:space="0" w:color="auto"/>
             </w:tcBorders>
             <w:vAlign w:val="center"/>
           </w:tcPr>
@@ -2638,7 +2630,6 @@
             <w:pPr>
               <w:pStyle w:val="a3"/>
               <w:rPr>
-                <w:rFonts w:hint="eastAsia"/>
                 <w:szCs w:val="24"/>
               </w:rPr>
             </w:pPr>
@@ -2688,38 +2679,38 @@
         </w:trPr>
         <w:tc>
           <w:tcPr>
-            <w:tcW w:w="30.50pt" w:type="dxa"/>
+            <w:tcW w:w="610" w:type="dxa"/>
             <w:vMerge/>
             <w:tcBorders>
-              <w:start w:val="single" w:sz="6" w:space="0" w:color="auto"/>
-              <w:end w:val="single" w:sz="6" w:space="0" w:color="auto"/>
-            </w:tcBorders>
-            <w:vAlign w:val="center"/>
-          </w:tcPr>
-          <w:p>
-            <w:pPr>
-              <w:pStyle w:val="a3"/>
-              <w:rPr>
-                <w:szCs w:val="24"/>
-              </w:rPr>
-            </w:pPr>
-          </w:p>
-        </w:tc>
-        <w:tc>
-          <w:tcPr>
-            <w:tcW w:w="66.60pt" w:type="dxa"/>
+              <w:left w:val="single" w:sz="6" w:space="0" w:color="auto"/>
+              <w:right w:val="single" w:sz="6" w:space="0" w:color="auto"/>
+            </w:tcBorders>
+            <w:vAlign w:val="center"/>
+          </w:tcPr>
+          <w:p>
+            <w:pPr>
+              <w:pStyle w:val="a3"/>
+              <w:rPr>
+                <w:szCs w:val="24"/>
+              </w:rPr>
+            </w:pPr>
+          </w:p>
+        </w:tc>
+        <w:tc>
+          <w:tcPr>
+            <w:tcW w:w="1332" w:type="dxa"/>
             <w:tcBorders>
               <w:top w:val="single" w:sz="6" w:space="0" w:color="auto"/>
-              <w:start w:val="single" w:sz="6" w:space="0" w:color="auto"/>
+              <w:left w:val="single" w:sz="6" w:space="0" w:color="auto"/>
               <w:bottom w:val="single" w:sz="6" w:space="0" w:color="auto"/>
-              <w:end w:val="single" w:sz="6" w:space="0" w:color="auto"/>
-            </w:tcBorders>
-            <w:vAlign w:val="center"/>
-          </w:tcPr>
-          <w:p>
-            <w:pPr>
-              <w:pStyle w:val="a3"/>
-              <w:spacing w:before="6pt" w:after="6pt"/>
+              <w:right w:val="single" w:sz="6" w:space="0" w:color="auto"/>
+            </w:tcBorders>
+            <w:vAlign w:val="center"/>
+          </w:tcPr>
+          <w:p>
+            <w:pPr>
+              <w:pStyle w:val="a3"/>
+              <w:spacing w:before="120" w:after="120"/>
               <w:rPr>
                 <w:szCs w:val="24"/>
               </w:rPr>
@@ -2735,29 +2726,28 @@
         </w:tc>
         <w:tc>
           <w:tcPr>
-            <w:tcW w:w="126pt" w:type="dxa"/>
+            <w:tcW w:w="2520" w:type="dxa"/>
             <w:tcBorders>
               <w:top w:val="single" w:sz="6" w:space="0" w:color="auto"/>
-              <w:start w:val="single" w:sz="6" w:space="0" w:color="auto"/>
+              <w:left w:val="single" w:sz="6" w:space="0" w:color="auto"/>
               <w:bottom w:val="single" w:sz="6" w:space="0" w:color="auto"/>
-              <w:end w:val="single" w:sz="6" w:space="0" w:color="auto"/>
-            </w:tcBorders>
-            <w:vAlign w:val="center"/>
-          </w:tcPr>
-          <w:p>
-            <w:pPr>
-              <w:pStyle w:val="a3"/>
-              <w:spacing w:before="6pt" w:after="6pt"/>
+              <w:right w:val="single" w:sz="6" w:space="0" w:color="auto"/>
+            </w:tcBorders>
+            <w:vAlign w:val="center"/>
+          </w:tcPr>
+          <w:p>
+            <w:pPr>
+              <w:pStyle w:val="a3"/>
+              <w:spacing w:before="120" w:after="120"/>
+              <w:rPr>
+                <w:szCs w:val="24"/>
+              </w:rPr>
+            </w:pPr>
+            <w:r>
               <w:rPr>
                 <w:rFonts w:hint="eastAsia"/>
                 <w:szCs w:val="24"/>
               </w:rPr>
-            </w:pPr>
-            <w:r>
-              <w:rPr>
-                <w:rFonts w:hint="eastAsia"/>
-                <w:szCs w:val="24"/>
-              </w:rPr>
               <w:t>$</w:t>
             </w:r>
             <w:r>
@@ -2770,19 +2760,19 @@
         </w:tc>
         <w:tc>
           <w:tcPr>
-            <w:tcW w:w="36pt" w:type="dxa"/>
+            <w:tcW w:w="720" w:type="dxa"/>
             <w:tcBorders>
               <w:top w:val="single" w:sz="6" w:space="0" w:color="auto"/>
-              <w:start w:val="single" w:sz="6" w:space="0" w:color="auto"/>
+              <w:left w:val="single" w:sz="6" w:space="0" w:color="auto"/>
               <w:bottom w:val="single" w:sz="6" w:space="0" w:color="auto"/>
-              <w:end w:val="single" w:sz="6" w:space="0" w:color="auto"/>
-            </w:tcBorders>
-            <w:vAlign w:val="center"/>
-          </w:tcPr>
-          <w:p>
-            <w:pPr>
-              <w:pStyle w:val="a3"/>
-              <w:spacing w:before="6pt" w:after="6pt"/>
+              <w:right w:val="single" w:sz="6" w:space="0" w:color="auto"/>
+            </w:tcBorders>
+            <w:vAlign w:val="center"/>
+          </w:tcPr>
+          <w:p>
+            <w:pPr>
+              <w:pStyle w:val="a3"/>
+              <w:spacing w:before="120" w:after="120"/>
               <w:rPr>
                 <w:szCs w:val="24"/>
               </w:rPr>
@@ -2798,12 +2788,12 @@
         </w:tc>
         <w:tc>
           <w:tcPr>
-            <w:tcW w:w="165.65pt" w:type="dxa"/>
+            <w:tcW w:w="3313" w:type="dxa"/>
             <w:tcBorders>
               <w:top w:val="single" w:sz="6" w:space="0" w:color="auto"/>
-              <w:start w:val="single" w:sz="6" w:space="0" w:color="auto"/>
+              <w:left w:val="single" w:sz="6" w:space="0" w:color="auto"/>
               <w:bottom w:val="single" w:sz="6" w:space="0" w:color="auto"/>
-              <w:end w:val="single" w:sz="6" w:space="0" w:color="auto"/>
+              <w:right w:val="single" w:sz="6" w:space="0" w:color="auto"/>
             </w:tcBorders>
             <w:vAlign w:val="center"/>
           </w:tcPr>
@@ -2830,38 +2820,38 @@
         </w:trPr>
         <w:tc>
           <w:tcPr>
-            <w:tcW w:w="30.50pt" w:type="dxa"/>
+            <w:tcW w:w="610" w:type="dxa"/>
             <w:vMerge/>
             <w:tcBorders>
-              <w:start w:val="single" w:sz="6" w:space="0" w:color="auto"/>
-              <w:end w:val="single" w:sz="6" w:space="0" w:color="auto"/>
-            </w:tcBorders>
-            <w:vAlign w:val="center"/>
-          </w:tcPr>
-          <w:p>
-            <w:pPr>
-              <w:pStyle w:val="a3"/>
-              <w:rPr>
-                <w:szCs w:val="24"/>
-              </w:rPr>
-            </w:pPr>
-          </w:p>
-        </w:tc>
-        <w:tc>
-          <w:tcPr>
-            <w:tcW w:w="66.60pt" w:type="dxa"/>
+              <w:left w:val="single" w:sz="6" w:space="0" w:color="auto"/>
+              <w:right w:val="single" w:sz="6" w:space="0" w:color="auto"/>
+            </w:tcBorders>
+            <w:vAlign w:val="center"/>
+          </w:tcPr>
+          <w:p>
+            <w:pPr>
+              <w:pStyle w:val="a3"/>
+              <w:rPr>
+                <w:szCs w:val="24"/>
+              </w:rPr>
+            </w:pPr>
+          </w:p>
+        </w:tc>
+        <w:tc>
+          <w:tcPr>
+            <w:tcW w:w="1332" w:type="dxa"/>
             <w:tcBorders>
               <w:top w:val="single" w:sz="6" w:space="0" w:color="auto"/>
-              <w:start w:val="single" w:sz="6" w:space="0" w:color="auto"/>
+              <w:left w:val="single" w:sz="6" w:space="0" w:color="auto"/>
               <w:bottom w:val="single" w:sz="6" w:space="0" w:color="auto"/>
-              <w:end w:val="single" w:sz="6" w:space="0" w:color="auto"/>
-            </w:tcBorders>
-            <w:vAlign w:val="center"/>
-          </w:tcPr>
-          <w:p>
-            <w:pPr>
-              <w:pStyle w:val="a3"/>
-              <w:spacing w:before="6pt" w:after="6pt"/>
+              <w:right w:val="single" w:sz="6" w:space="0" w:color="auto"/>
+            </w:tcBorders>
+            <w:vAlign w:val="center"/>
+          </w:tcPr>
+          <w:p>
+            <w:pPr>
+              <w:pStyle w:val="a3"/>
+              <w:spacing w:before="120" w:after="120"/>
               <w:rPr>
                 <w:szCs w:val="24"/>
               </w:rPr>
@@ -2877,20 +2867,20 @@
         </w:tc>
         <w:tc>
           <w:tcPr>
-            <w:tcW w:w="327.65pt" w:type="dxa"/>
+            <w:tcW w:w="6553" w:type="dxa"/>
             <w:gridSpan w:val="3"/>
             <w:tcBorders>
               <w:top w:val="single" w:sz="6" w:space="0" w:color="auto"/>
-              <w:start w:val="single" w:sz="6" w:space="0" w:color="auto"/>
+              <w:left w:val="single" w:sz="6" w:space="0" w:color="auto"/>
               <w:bottom w:val="single" w:sz="6" w:space="0" w:color="auto"/>
-              <w:end w:val="single" w:sz="6" w:space="0" w:color="auto"/>
-            </w:tcBorders>
-            <w:vAlign w:val="center"/>
-          </w:tcPr>
-          <w:p>
-            <w:pPr>
-              <w:pStyle w:val="a3"/>
-              <w:spacing w:before="6pt" w:after="6pt"/>
+              <w:right w:val="single" w:sz="6" w:space="0" w:color="auto"/>
+            </w:tcBorders>
+            <w:vAlign w:val="center"/>
+          </w:tcPr>
+          <w:p>
+            <w:pPr>
+              <w:pStyle w:val="a3"/>
+              <w:spacing w:before="120" w:after="120"/>
               <w:rPr>
                 <w:szCs w:val="24"/>
               </w:rPr>
@@ -2918,11 +2908,11 @@
         </w:trPr>
         <w:tc>
           <w:tcPr>
-            <w:tcW w:w="30.50pt" w:type="dxa"/>
+            <w:tcW w:w="610" w:type="dxa"/>
             <w:vMerge/>
             <w:tcBorders>
-              <w:start w:val="single" w:sz="6" w:space="0" w:color="auto"/>
-              <w:end w:val="single" w:sz="6" w:space="0" w:color="auto"/>
+              <w:left w:val="single" w:sz="6" w:space="0" w:color="auto"/>
+              <w:right w:val="single" w:sz="6" w:space="0" w:color="auto"/>
             </w:tcBorders>
             <w:vAlign w:val="center"/>
           </w:tcPr>
@@ -2930,19 +2920,19 @@
         </w:tc>
         <w:tc>
           <w:tcPr>
-            <w:tcW w:w="66.60pt" w:type="dxa"/>
+            <w:tcW w:w="1332" w:type="dxa"/>
             <w:tcBorders>
               <w:top w:val="single" w:sz="6" w:space="0" w:color="auto"/>
-              <w:start w:val="single" w:sz="6" w:space="0" w:color="auto"/>
+              <w:left w:val="single" w:sz="6" w:space="0" w:color="auto"/>
               <w:bottom w:val="single" w:sz="6" w:space="0" w:color="auto"/>
-              <w:end w:val="single" w:sz="6" w:space="0" w:color="auto"/>
-            </w:tcBorders>
-            <w:vAlign w:val="center"/>
-          </w:tcPr>
-          <w:p>
-            <w:pPr>
-              <w:pStyle w:val="a3"/>
-              <w:spacing w:before="6pt" w:after="6pt"/>
+              <w:right w:val="single" w:sz="6" w:space="0" w:color="auto"/>
+            </w:tcBorders>
+            <w:vAlign w:val="center"/>
+          </w:tcPr>
+          <w:p>
+            <w:pPr>
+              <w:pStyle w:val="a3"/>
+              <w:spacing w:before="120" w:after="120"/>
               <w:rPr>
                 <w:rFonts w:ascii="宋体"/>
                 <w:szCs w:val="24"/>
@@ -2959,18 +2949,18 @@
         </w:tc>
         <w:tc>
           <w:tcPr>
-            <w:tcW w:w="126pt" w:type="dxa"/>
+            <w:tcW w:w="2520" w:type="dxa"/>
             <w:tcBorders>
               <w:top w:val="single" w:sz="6" w:space="0" w:color="auto"/>
-              <w:start w:val="single" w:sz="6" w:space="0" w:color="auto"/>
+              <w:left w:val="single" w:sz="6" w:space="0" w:color="auto"/>
               <w:bottom w:val="single" w:sz="6" w:space="0" w:color="auto"/>
-              <w:end w:val="single" w:sz="6" w:space="0" w:color="auto"/>
-            </w:tcBorders>
-            <w:vAlign w:val="center"/>
-          </w:tcPr>
-          <w:p>
-            <w:pPr>
-              <w:spacing w:before="6pt" w:after="6pt"/>
+              <w:right w:val="single" w:sz="6" w:space="0" w:color="auto"/>
+            </w:tcBorders>
+            <w:vAlign w:val="center"/>
+          </w:tcPr>
+          <w:p>
+            <w:pPr>
+              <w:spacing w:before="120" w:after="120"/>
             </w:pPr>
             <w:r>
               <w:rPr>
@@ -2985,19 +2975,19 @@
         </w:tc>
         <w:tc>
           <w:tcPr>
-            <w:tcW w:w="36pt" w:type="dxa"/>
+            <w:tcW w:w="720" w:type="dxa"/>
             <w:tcBorders>
               <w:top w:val="single" w:sz="6" w:space="0" w:color="auto"/>
-              <w:start w:val="single" w:sz="6" w:space="0" w:color="auto"/>
+              <w:left w:val="single" w:sz="6" w:space="0" w:color="auto"/>
               <w:bottom w:val="single" w:sz="6" w:space="0" w:color="auto"/>
-              <w:end w:val="single" w:sz="6" w:space="0" w:color="auto"/>
-            </w:tcBorders>
-            <w:vAlign w:val="center"/>
-          </w:tcPr>
-          <w:p>
-            <w:pPr>
-              <w:pStyle w:val="a3"/>
-              <w:spacing w:before="6pt" w:after="6pt"/>
+              <w:right w:val="single" w:sz="6" w:space="0" w:color="auto"/>
+            </w:tcBorders>
+            <w:vAlign w:val="center"/>
+          </w:tcPr>
+          <w:p>
+            <w:pPr>
+              <w:pStyle w:val="a3"/>
+              <w:spacing w:before="120" w:after="120"/>
               <w:rPr>
                 <w:szCs w:val="24"/>
               </w:rPr>
@@ -3013,18 +3003,18 @@
         </w:tc>
         <w:tc>
           <w:tcPr>
-            <w:tcW w:w="165.65pt" w:type="dxa"/>
+            <w:tcW w:w="3313" w:type="dxa"/>
             <w:tcBorders>
               <w:top w:val="single" w:sz="6" w:space="0" w:color="auto"/>
-              <w:start w:val="single" w:sz="6" w:space="0" w:color="auto"/>
+              <w:left w:val="single" w:sz="6" w:space="0" w:color="auto"/>
               <w:bottom w:val="single" w:sz="6" w:space="0" w:color="auto"/>
-              <w:end w:val="single" w:sz="6" w:space="0" w:color="auto"/>
-            </w:tcBorders>
-            <w:vAlign w:val="center"/>
-          </w:tcPr>
-          <w:p>
-            <w:pPr>
-              <w:spacing w:before="6pt" w:after="6pt"/>
+              <w:right w:val="single" w:sz="6" w:space="0" w:color="auto"/>
+            </w:tcBorders>
+            <w:vAlign w:val="center"/>
+          </w:tcPr>
+          <w:p>
+            <w:pPr>
+              <w:spacing w:before="120" w:after="120"/>
             </w:pPr>
             <w:r>
               <w:rPr>
@@ -3045,11 +3035,11 @@
         </w:trPr>
         <w:tc>
           <w:tcPr>
-            <w:tcW w:w="30.50pt" w:type="dxa"/>
+            <w:tcW w:w="610" w:type="dxa"/>
             <w:vMerge/>
             <w:tcBorders>
-              <w:start w:val="single" w:sz="6" w:space="0" w:color="auto"/>
-              <w:end w:val="single" w:sz="6" w:space="0" w:color="auto"/>
+              <w:left w:val="single" w:sz="6" w:space="0" w:color="auto"/>
+              <w:right w:val="single" w:sz="6" w:space="0" w:color="auto"/>
             </w:tcBorders>
             <w:vAlign w:val="center"/>
           </w:tcPr>
@@ -3057,19 +3047,19 @@
         </w:tc>
         <w:tc>
           <w:tcPr>
-            <w:tcW w:w="66.60pt" w:type="dxa"/>
+            <w:tcW w:w="1332" w:type="dxa"/>
             <w:tcBorders>
               <w:top w:val="single" w:sz="6" w:space="0" w:color="auto"/>
-              <w:start w:val="single" w:sz="6" w:space="0" w:color="auto"/>
+              <w:left w:val="single" w:sz="6" w:space="0" w:color="auto"/>
               <w:bottom w:val="single" w:sz="6" w:space="0" w:color="auto"/>
-              <w:end w:val="single" w:sz="6" w:space="0" w:color="auto"/>
-            </w:tcBorders>
-            <w:vAlign w:val="center"/>
-          </w:tcPr>
-          <w:p>
-            <w:pPr>
-              <w:pStyle w:val="a3"/>
-              <w:spacing w:before="6pt" w:after="6pt"/>
+              <w:right w:val="single" w:sz="6" w:space="0" w:color="auto"/>
+            </w:tcBorders>
+            <w:vAlign w:val="center"/>
+          </w:tcPr>
+          <w:p>
+            <w:pPr>
+              <w:pStyle w:val="a3"/>
+              <w:spacing w:before="120" w:after="120"/>
               <w:rPr>
                 <w:szCs w:val="24"/>
               </w:rPr>
@@ -3085,18 +3075,18 @@
         </w:tc>
         <w:tc>
           <w:tcPr>
-            <w:tcW w:w="126pt" w:type="dxa"/>
+            <w:tcW w:w="2520" w:type="dxa"/>
             <w:tcBorders>
               <w:top w:val="single" w:sz="6" w:space="0" w:color="auto"/>
-              <w:start w:val="single" w:sz="6" w:space="0" w:color="auto"/>
+              <w:left w:val="single" w:sz="6" w:space="0" w:color="auto"/>
               <w:bottom w:val="single" w:sz="6" w:space="0" w:color="auto"/>
-              <w:end w:val="single" w:sz="6" w:space="0" w:color="auto"/>
-            </w:tcBorders>
-            <w:vAlign w:val="center"/>
-          </w:tcPr>
-          <w:p>
-            <w:pPr>
-              <w:spacing w:before="6pt" w:after="6pt"/>
+              <w:right w:val="single" w:sz="6" w:space="0" w:color="auto"/>
+            </w:tcBorders>
+            <w:vAlign w:val="center"/>
+          </w:tcPr>
+          <w:p>
+            <w:pPr>
+              <w:spacing w:before="120" w:after="120"/>
             </w:pPr>
             <w:r>
               <w:rPr>
@@ -3111,19 +3101,19 @@
         </w:tc>
         <w:tc>
           <w:tcPr>
-            <w:tcW w:w="36pt" w:type="dxa"/>
+            <w:tcW w:w="720" w:type="dxa"/>
             <w:tcBorders>
               <w:top w:val="single" w:sz="6" w:space="0" w:color="auto"/>
-              <w:start w:val="single" w:sz="6" w:space="0" w:color="auto"/>
+              <w:left w:val="single" w:sz="6" w:space="0" w:color="auto"/>
               <w:bottom w:val="single" w:sz="6" w:space="0" w:color="auto"/>
-              <w:end w:val="single" w:sz="6" w:space="0" w:color="auto"/>
-            </w:tcBorders>
-            <w:vAlign w:val="center"/>
-          </w:tcPr>
-          <w:p>
-            <w:pPr>
-              <w:pStyle w:val="a3"/>
-              <w:spacing w:before="6pt" w:after="6pt"/>
+              <w:right w:val="single" w:sz="6" w:space="0" w:color="auto"/>
+            </w:tcBorders>
+            <w:vAlign w:val="center"/>
+          </w:tcPr>
+          <w:p>
+            <w:pPr>
+              <w:pStyle w:val="a3"/>
+              <w:spacing w:before="120" w:after="120"/>
               <w:rPr>
                 <w:szCs w:val="24"/>
               </w:rPr>
@@ -3139,18 +3129,18 @@
         </w:tc>
         <w:tc>
           <w:tcPr>
-            <w:tcW w:w="165.65pt" w:type="dxa"/>
+            <w:tcW w:w="3313" w:type="dxa"/>
             <w:tcBorders>
               <w:top w:val="single" w:sz="6" w:space="0" w:color="auto"/>
-              <w:start w:val="single" w:sz="6" w:space="0" w:color="auto"/>
+              <w:left w:val="single" w:sz="6" w:space="0" w:color="auto"/>
               <w:bottom w:val="single" w:sz="6" w:space="0" w:color="auto"/>
-              <w:end w:val="single" w:sz="6" w:space="0" w:color="auto"/>
-            </w:tcBorders>
-            <w:vAlign w:val="center"/>
-          </w:tcPr>
-          <w:p>
-            <w:pPr>
-              <w:spacing w:before="6pt" w:after="6pt"/>
+              <w:right w:val="single" w:sz="6" w:space="0" w:color="auto"/>
+            </w:tcBorders>
+            <w:vAlign w:val="center"/>
+          </w:tcPr>
+          <w:p>
+            <w:pPr>
+              <w:spacing w:before="120" w:after="120"/>
             </w:pPr>
             <w:r>
               <w:rPr>
@@ -3172,11 +3162,11 @@
         </w:trPr>
         <w:tc>
           <w:tcPr>
-            <w:tcW w:w="30.50pt" w:type="dxa"/>
+            <w:tcW w:w="610" w:type="dxa"/>
             <w:vMerge/>
             <w:tcBorders>
-              <w:start w:val="single" w:sz="6" w:space="0" w:color="auto"/>
-              <w:end w:val="single" w:sz="6" w:space="0" w:color="auto"/>
+              <w:left w:val="single" w:sz="6" w:space="0" w:color="auto"/>
+              <w:right w:val="single" w:sz="6" w:space="0" w:color="auto"/>
             </w:tcBorders>
             <w:vAlign w:val="center"/>
           </w:tcPr>
@@ -3184,12 +3174,12 @@
         </w:tc>
         <w:tc>
           <w:tcPr>
-            <w:tcW w:w="66.60pt" w:type="dxa"/>
+            <w:tcW w:w="1332" w:type="dxa"/>
             <w:tcBorders>
               <w:top w:val="single" w:sz="6" w:space="0" w:color="auto"/>
-              <w:start w:val="single" w:sz="6" w:space="0" w:color="auto"/>
+              <w:left w:val="single" w:sz="6" w:space="0" w:color="auto"/>
               <w:bottom w:val="single" w:sz="6" w:space="0" w:color="auto"/>
-              <w:end w:val="single" w:sz="6" w:space="0" w:color="auto"/>
+              <w:right w:val="single" w:sz="6" w:space="0" w:color="auto"/>
             </w:tcBorders>
             <w:vAlign w:val="center"/>
           </w:tcPr>
@@ -3213,19 +3203,19 @@
         </w:tc>
         <w:tc>
           <w:tcPr>
-            <w:tcW w:w="327.65pt" w:type="dxa"/>
+            <w:tcW w:w="6553" w:type="dxa"/>
             <w:gridSpan w:val="3"/>
             <w:tcBorders>
               <w:top w:val="single" w:sz="6" w:space="0" w:color="auto"/>
-              <w:start w:val="single" w:sz="6" w:space="0" w:color="auto"/>
+              <w:left w:val="single" w:sz="6" w:space="0" w:color="auto"/>
               <w:bottom w:val="single" w:sz="6" w:space="0" w:color="auto"/>
-              <w:end w:val="single" w:sz="6" w:space="0" w:color="auto"/>
-            </w:tcBorders>
-            <w:vAlign w:val="center"/>
-          </w:tcPr>
-          <w:p>
-            <w:pPr>
-              <w:spacing w:before="6pt" w:after="6pt"/>
+              <w:right w:val="single" w:sz="6" w:space="0" w:color="auto"/>
+            </w:tcBorders>
+            <w:vAlign w:val="center"/>
+          </w:tcPr>
+          <w:p>
+            <w:pPr>
+              <w:spacing w:before="120" w:after="120"/>
             </w:pPr>
             <w:r>
               <w:rPr>
@@ -3250,11 +3240,11 @@
         </w:trPr>
         <w:tc>
           <w:tcPr>
-            <w:tcW w:w="30.50pt" w:type="dxa"/>
+            <w:tcW w:w="610" w:type="dxa"/>
             <w:vMerge/>
             <w:tcBorders>
-              <w:start w:val="single" w:sz="6" w:space="0" w:color="auto"/>
-              <w:end w:val="single" w:sz="6" w:space="0" w:color="auto"/>
+              <w:left w:val="single" w:sz="6" w:space="0" w:color="auto"/>
+              <w:right w:val="single" w:sz="6" w:space="0" w:color="auto"/>
             </w:tcBorders>
             <w:vAlign w:val="center"/>
           </w:tcPr>
@@ -3262,19 +3252,19 @@
         </w:tc>
         <w:tc>
           <w:tcPr>
-            <w:tcW w:w="66.60pt" w:type="dxa"/>
+            <w:tcW w:w="1332" w:type="dxa"/>
             <w:tcBorders>
               <w:top w:val="single" w:sz="6" w:space="0" w:color="auto"/>
-              <w:start w:val="single" w:sz="6" w:space="0" w:color="auto"/>
+              <w:left w:val="single" w:sz="6" w:space="0" w:color="auto"/>
               <w:bottom w:val="single" w:sz="6" w:space="0" w:color="auto"/>
-              <w:end w:val="single" w:sz="6" w:space="0" w:color="auto"/>
-            </w:tcBorders>
-            <w:vAlign w:val="center"/>
-          </w:tcPr>
-          <w:p>
-            <w:pPr>
-              <w:pStyle w:val="a3"/>
-              <w:spacing w:before="6pt" w:after="6pt"/>
+              <w:right w:val="single" w:sz="6" w:space="0" w:color="auto"/>
+            </w:tcBorders>
+            <w:vAlign w:val="center"/>
+          </w:tcPr>
+          <w:p>
+            <w:pPr>
+              <w:pStyle w:val="a3"/>
+              <w:spacing w:before="120" w:after="120"/>
               <w:rPr>
                 <w:kern w:val="2"/>
                 <w:szCs w:val="24"/>
@@ -3292,19 +3282,19 @@
         </w:tc>
         <w:tc>
           <w:tcPr>
-            <w:tcW w:w="327.65pt" w:type="dxa"/>
+            <w:tcW w:w="6553" w:type="dxa"/>
             <w:gridSpan w:val="3"/>
             <w:tcBorders>
               <w:top w:val="single" w:sz="6" w:space="0" w:color="auto"/>
-              <w:start w:val="single" w:sz="6" w:space="0" w:color="auto"/>
+              <w:left w:val="single" w:sz="6" w:space="0" w:color="auto"/>
               <w:bottom w:val="single" w:sz="6" w:space="0" w:color="auto"/>
-              <w:end w:val="single" w:sz="6" w:space="0" w:color="auto"/>
-            </w:tcBorders>
-            <w:vAlign w:val="center"/>
-          </w:tcPr>
-          <w:p>
-            <w:pPr>
-              <w:spacing w:before="6pt" w:after="6pt"/>
+              <w:right w:val="single" w:sz="6" w:space="0" w:color="auto"/>
+            </w:tcBorders>
+            <w:vAlign w:val="center"/>
+          </w:tcPr>
+          <w:p>
+            <w:pPr>
+              <w:spacing w:before="120" w:after="120"/>
             </w:pPr>
             <w:r>
               <w:rPr>
@@ -3322,12 +3312,12 @@
         </w:trPr>
         <w:tc>
           <w:tcPr>
-            <w:tcW w:w="30.50pt" w:type="dxa"/>
+            <w:tcW w:w="610" w:type="dxa"/>
             <w:vMerge/>
             <w:tcBorders>
-              <w:start w:val="single" w:sz="6" w:space="0" w:color="auto"/>
+              <w:left w:val="single" w:sz="6" w:space="0" w:color="auto"/>
               <w:bottom w:val="single" w:sz="6" w:space="0" w:color="auto"/>
-              <w:end w:val="single" w:sz="6" w:space="0" w:color="auto"/>
+              <w:right w:val="single" w:sz="6" w:space="0" w:color="auto"/>
             </w:tcBorders>
             <w:vAlign w:val="center"/>
           </w:tcPr>
@@ -3335,19 +3325,19 @@
         </w:tc>
         <w:tc>
           <w:tcPr>
-            <w:tcW w:w="66.60pt" w:type="dxa"/>
+            <w:tcW w:w="1332" w:type="dxa"/>
             <w:tcBorders>
               <w:top w:val="single" w:sz="6" w:space="0" w:color="auto"/>
-              <w:start w:val="single" w:sz="6" w:space="0" w:color="auto"/>
+              <w:left w:val="single" w:sz="6" w:space="0" w:color="auto"/>
               <w:bottom w:val="single" w:sz="6" w:space="0" w:color="auto"/>
-              <w:end w:val="single" w:sz="6" w:space="0" w:color="auto"/>
-            </w:tcBorders>
-            <w:vAlign w:val="center"/>
-          </w:tcPr>
-          <w:p>
-            <w:pPr>
-              <w:pStyle w:val="a3"/>
-              <w:spacing w:before="6pt" w:after="6pt"/>
+              <w:right w:val="single" w:sz="6" w:space="0" w:color="auto"/>
+            </w:tcBorders>
+            <w:vAlign w:val="center"/>
+          </w:tcPr>
+          <w:p>
+            <w:pPr>
+              <w:pStyle w:val="a3"/>
+              <w:spacing w:before="120" w:after="120"/>
               <w:rPr>
                 <w:kern w:val="2"/>
                 <w:szCs w:val="24"/>
@@ -3365,19 +3355,19 @@
         </w:tc>
         <w:tc>
           <w:tcPr>
-            <w:tcW w:w="327.65pt" w:type="dxa"/>
+            <w:tcW w:w="6553" w:type="dxa"/>
             <w:gridSpan w:val="3"/>
             <w:tcBorders>
               <w:top w:val="single" w:sz="6" w:space="0" w:color="auto"/>
-              <w:start w:val="single" w:sz="6" w:space="0" w:color="auto"/>
+              <w:left w:val="single" w:sz="6" w:space="0" w:color="auto"/>
               <w:bottom w:val="single" w:sz="6" w:space="0" w:color="auto"/>
-              <w:end w:val="single" w:sz="6" w:space="0" w:color="auto"/>
-            </w:tcBorders>
-            <w:vAlign w:val="center"/>
-          </w:tcPr>
-          <w:p>
-            <w:pPr>
-              <w:spacing w:before="6pt" w:after="6pt"/>
+              <w:right w:val="single" w:sz="6" w:space="0" w:color="auto"/>
+            </w:tcBorders>
+            <w:vAlign w:val="center"/>
+          </w:tcPr>
+          <w:p>
+            <w:pPr>
+              <w:spacing w:before="120" w:after="120"/>
             </w:pPr>
             <w:r>
               <w:t>4301011309001041656</w:t>
@@ -3388,13 +3378,13 @@
     </w:tbl>
     <w:p>
       <w:pPr>
-        <w:spacing w:line="18pt" w:lineRule="auto"/>
+        <w:spacing w:line="360" w:lineRule="auto"/>
       </w:pPr>
     </w:p>
     <w:sectPr>
-      <w:pgSz w:w="595.30pt" w:h="841.90pt"/>
-      <w:pgMar w:top="72pt" w:right="90pt" w:bottom="72pt" w:left="90pt" w:header="42.55pt" w:footer="49.60pt" w:gutter="0pt"/>
-      <w:cols w:space="21.25pt"/>
+      <w:pgSz w:w="11906" w:h="16838"/>
+      <w:pgMar w:top="1440" w:right="1800" w:bottom="1440" w:left="1800" w:header="851" w:footer="992" w:gutter="0"/>
+      <w:cols w:space="425"/>
       <w:docGrid w:type="lines" w:linePitch="312"/>
     </w:sectPr>
   </w:body>
@@ -3402,7 +3392,7 @@
 </file>
 
 <file path=word/endnotes.xml><?xml version="1.0" encoding="utf-8"?>
-<w:endnotes xmlns:cx="http://schemas.microsoft.com/office/drawing/2014/chartex" xmlns:cx1="http://schemas.microsoft.com/office/drawing/2015/9/8/chartex" xmlns:cx2="http://schemas.microsoft.com/office/drawing/2015/10/21/chartex" xmlns:cx3="http://schemas.microsoft.com/office/drawing/2016/5/9/chartex" xmlns:cx4="http://schemas.microsoft.com/office/drawing/2016/5/10/chartex" xmlns:cx5="http://schemas.microsoft.com/office/drawing/2016/5/11/chartex" xmlns:cx6="http://schemas.microsoft.com/office/drawing/2016/5/12/chartex" xmlns:cx7="http://schemas.microsoft.com/office/drawing/2016/5/13/chartex" xmlns:cx8="http://schemas.microsoft.com/office/drawing/2016/5/14/chartex" xmlns:mc="http://schemas.openxmlformats.org/markup-compatibility/2006" xmlns:aink="http://schemas.microsoft.com/office/drawing/2016/ink" xmlns:am3d="http://schemas.microsoft.com/office/drawing/2017/model3d" xmlns:o="urn:schemas-microsoft-com:office:office" xmlns:r="http://purl.oclc.org/ooxml/officeDocument/relationships" xmlns:m="http://purl.oclc.org/ooxml/officeDocument/math" xmlns:v="urn:schemas-microsoft-com:vml" xmlns:wp14="http://schemas.microsoft.com/office/word/2010/wordprocessingDrawing" xmlns:wp="http://purl.oclc.org/ooxml/drawingml/wordprocessingDrawing" xmlns:w10="urn:schemas-microsoft-com:office:word" xmlns:w="http://purl.oclc.org/ooxml/wordprocessingml/main" xmlns:w14="http://schemas.microsoft.com/office/word/2010/wordml" xmlns:w15="http://schemas.microsoft.com/office/word/2012/wordml" xmlns:w16cex="http://schemas.microsoft.com/office/word/2018/wordml/cex" xmlns:w16cid="http://schemas.microsoft.com/office/word/2016/wordml/cid" xmlns:w16="http://schemas.microsoft.com/office/word/2018/wordml" xmlns:w16sdtdh="http://schemas.microsoft.com/office/word/2020/wordml/sdtdatahash" xmlns:w16se="http://schemas.microsoft.com/office/word/2015/wordml/symex" xmlns:wpi="http://schemas.microsoft.com/office/word/2010/wordprocessingInk" xmlns:wne="http://schemas.microsoft.com/office/word/2006/wordml" mc:Ignorable="w14 w15 w16se w16cid w16 w16cex w16sdtdh wne wp14">
+<w:endnotes xmlns:wpc="http://schemas.microsoft.com/office/word/2010/wordprocessingCanvas" xmlns:cx="http://schemas.microsoft.com/office/drawing/2014/chartex" xmlns:cx1="http://schemas.microsoft.com/office/drawing/2015/9/8/chartex" xmlns:cx2="http://schemas.microsoft.com/office/drawing/2015/10/21/chartex" xmlns:cx3="http://schemas.microsoft.com/office/drawing/2016/5/9/chartex" xmlns:cx4="http://schemas.microsoft.com/office/drawing/2016/5/10/chartex" xmlns:cx5="http://schemas.microsoft.com/office/drawing/2016/5/11/chartex" xmlns:cx6="http://schemas.microsoft.com/office/drawing/2016/5/12/chartex" xmlns:cx7="http://schemas.microsoft.com/office/drawing/2016/5/13/chartex" xmlns:cx8="http://schemas.microsoft.com/office/drawing/2016/5/14/chartex" xmlns:mc="http://schemas.openxmlformats.org/markup-compatibility/2006" xmlns:aink="http://schemas.microsoft.com/office/drawing/2016/ink" xmlns:am3d="http://schemas.microsoft.com/office/drawing/2017/model3d" xmlns:o="urn:schemas-microsoft-com:office:office" xmlns:r="http://schemas.openxmlformats.org/officeDocument/2006/relationships" xmlns:m="http://schemas.openxmlformats.org/officeDocument/2006/math" xmlns:v="urn:schemas-microsoft-com:vml" xmlns:wp14="http://schemas.microsoft.com/office/word/2010/wordprocessingDrawing" xmlns:wp="http://schemas.openxmlformats.org/drawingml/2006/wordprocessingDrawing" xmlns:w10="urn:schemas-microsoft-com:office:word" xmlns:w="http://schemas.openxmlformats.org/wordprocessingml/2006/main" xmlns:w14="http://schemas.microsoft.com/office/word/2010/wordml" xmlns:w15="http://schemas.microsoft.com/office/word/2012/wordml" xmlns:w16cex="http://schemas.microsoft.com/office/word/2018/wordml/cex" xmlns:w16cid="http://schemas.microsoft.com/office/word/2016/wordml/cid" xmlns:w16="http://schemas.microsoft.com/office/word/2018/wordml" xmlns:w16sdtdh="http://schemas.microsoft.com/office/word/2020/wordml/sdtdatahash" xmlns:w16se="http://schemas.microsoft.com/office/word/2015/wordml/symex" xmlns:wpg="http://schemas.microsoft.com/office/word/2010/wordprocessingGroup" xmlns:wpi="http://schemas.microsoft.com/office/word/2010/wordprocessingInk" xmlns:wne="http://schemas.microsoft.com/office/word/2006/wordml" xmlns:wps="http://schemas.microsoft.com/office/word/2010/wordprocessingShape" mc:Ignorable="w14 w15 w16se w16cid w16 w16cex w16sdtdh wp14">
   <w:endnote w:type="separator" w:id="-1">
     <w:p>
       <w:r>
@@ -3421,49 +3411,49 @@
 </file>
 
 <file path=word/footer1.xml><?xml version="1.0" encoding="utf-8"?>
-<w:ftr xmlns:cx="http://schemas.microsoft.com/office/drawing/2014/chartex" xmlns:cx1="http://schemas.microsoft.com/office/drawing/2015/9/8/chartex" xmlns:cx2="http://schemas.microsoft.com/office/drawing/2015/10/21/chartex" xmlns:cx3="http://schemas.microsoft.com/office/drawing/2016/5/9/chartex" xmlns:cx4="http://schemas.microsoft.com/office/drawing/2016/5/10/chartex" xmlns:cx5="http://schemas.microsoft.com/office/drawing/2016/5/11/chartex" xmlns:cx6="http://schemas.microsoft.com/office/drawing/2016/5/12/chartex" xmlns:cx7="http://schemas.microsoft.com/office/drawing/2016/5/13/chartex" xmlns:cx8="http://schemas.microsoft.com/office/drawing/2016/5/14/chartex" xmlns:mc="http://schemas.openxmlformats.org/markup-compatibility/2006" xmlns:aink="http://schemas.microsoft.com/office/drawing/2016/ink" xmlns:am3d="http://schemas.microsoft.com/office/drawing/2017/model3d" xmlns:o="urn:schemas-microsoft-com:office:office" xmlns:r="http://purl.oclc.org/ooxml/officeDocument/relationships" xmlns:m="http://purl.oclc.org/ooxml/officeDocument/math" xmlns:v="urn:schemas-microsoft-com:vml" xmlns:wp14="http://schemas.microsoft.com/office/word/2010/wordprocessingDrawing" xmlns:wp="http://purl.oclc.org/ooxml/drawingml/wordprocessingDrawing" xmlns:w10="urn:schemas-microsoft-com:office:word" xmlns:w="http://purl.oclc.org/ooxml/wordprocessingml/main" xmlns:w14="http://schemas.microsoft.com/office/word/2010/wordml" xmlns:w15="http://schemas.microsoft.com/office/word/2012/wordml" xmlns:w16cex="http://schemas.microsoft.com/office/word/2018/wordml/cex" xmlns:w16cid="http://schemas.microsoft.com/office/word/2016/wordml/cid" xmlns:w16="http://schemas.microsoft.com/office/word/2018/wordml" xmlns:w16sdtdh="http://schemas.microsoft.com/office/word/2020/wordml/sdtdatahash" xmlns:w16se="http://schemas.microsoft.com/office/word/2015/wordml/symex" xmlns:wpi="http://schemas.microsoft.com/office/word/2010/wordprocessingInk" xmlns:wne="http://schemas.microsoft.com/office/word/2006/wordml" mc:Ignorable="w14 w15 w16se w16cid w16 w16cex w16sdtdh wne wp14">
+<w:ftr xmlns:wpc="http://schemas.microsoft.com/office/word/2010/wordprocessingCanvas" xmlns:cx="http://schemas.microsoft.com/office/drawing/2014/chartex" xmlns:cx1="http://schemas.microsoft.com/office/drawing/2015/9/8/chartex" xmlns:cx2="http://schemas.microsoft.com/office/drawing/2015/10/21/chartex" xmlns:cx3="http://schemas.microsoft.com/office/drawing/2016/5/9/chartex" xmlns:cx4="http://schemas.microsoft.com/office/drawing/2016/5/10/chartex" xmlns:cx5="http://schemas.microsoft.com/office/drawing/2016/5/11/chartex" xmlns:cx6="http://schemas.microsoft.com/office/drawing/2016/5/12/chartex" xmlns:cx7="http://schemas.microsoft.com/office/drawing/2016/5/13/chartex" xmlns:cx8="http://schemas.microsoft.com/office/drawing/2016/5/14/chartex" xmlns:mc="http://schemas.openxmlformats.org/markup-compatibility/2006" xmlns:aink="http://schemas.microsoft.com/office/drawing/2016/ink" xmlns:am3d="http://schemas.microsoft.com/office/drawing/2017/model3d" xmlns:o="urn:schemas-microsoft-com:office:office" xmlns:r="http://schemas.openxmlformats.org/officeDocument/2006/relationships" xmlns:m="http://schemas.openxmlformats.org/officeDocument/2006/math" xmlns:v="urn:schemas-microsoft-com:vml" xmlns:wp14="http://schemas.microsoft.com/office/word/2010/wordprocessingDrawing" xmlns:wp="http://schemas.openxmlformats.org/drawingml/2006/wordprocessingDrawing" xmlns:w10="urn:schemas-microsoft-com:office:word" xmlns:w="http://schemas.openxmlformats.org/wordprocessingml/2006/main" xmlns:w14="http://schemas.microsoft.com/office/word/2010/wordml" xmlns:w15="http://schemas.microsoft.com/office/word/2012/wordml" xmlns:w16cex="http://schemas.microsoft.com/office/word/2018/wordml/cex" xmlns:w16cid="http://schemas.microsoft.com/office/word/2016/wordml/cid" xmlns:w16="http://schemas.microsoft.com/office/word/2018/wordml" xmlns:w16sdtdh="http://schemas.microsoft.com/office/word/2020/wordml/sdtdatahash" xmlns:w16se="http://schemas.microsoft.com/office/word/2015/wordml/symex" xmlns:wpg="http://schemas.microsoft.com/office/word/2010/wordprocessingGroup" xmlns:wpi="http://schemas.microsoft.com/office/word/2010/wordprocessingInk" xmlns:wne="http://schemas.microsoft.com/office/word/2006/wordml" xmlns:wps="http://schemas.microsoft.com/office/word/2010/wordprocessingShape" mc:Ignorable="w14 w15 w16se w16cid w16 w16cex w16sdtdh wp14">
   <w:p>
     <w:pPr>
-      <w:pStyle w:val="a5"/>
-      <w:framePr w:wrap="around" w:vAnchor="text" w:hAnchor="margin" w:xAlign="right" w:y="0.05pt"/>
+      <w:pStyle w:val="a6"/>
+      <w:framePr w:wrap="around" w:vAnchor="text" w:hAnchor="margin" w:xAlign="right" w:y="1"/>
       <w:rPr>
-        <w:rStyle w:val="a6"/>
+        <w:rStyle w:val="a8"/>
       </w:rPr>
     </w:pPr>
     <w:r>
       <w:rPr>
-        <w:rStyle w:val="a6"/>
+        <w:rStyle w:val="a8"/>
       </w:rPr>
       <w:fldChar w:fldCharType="begin"/>
     </w:r>
     <w:r>
       <w:rPr>
-        <w:rStyle w:val="a6"/>
+        <w:rStyle w:val="a8"/>
       </w:rPr>
       <w:instrText xml:space="preserve">PAGE  </w:instrText>
     </w:r>
     <w:r>
       <w:rPr>
-        <w:rStyle w:val="a6"/>
+        <w:rStyle w:val="a8"/>
       </w:rPr>
       <w:fldChar w:fldCharType="end"/>
     </w:r>
   </w:p>
   <w:p>
     <w:pPr>
-      <w:pStyle w:val="a5"/>
-      <w:ind w:end="18pt"/>
+      <w:pStyle w:val="a6"/>
+      <w:ind w:right="360"/>
     </w:pPr>
   </w:p>
 </w:ftr>
 </file>
 
 <file path=word/footer2.xml><?xml version="1.0" encoding="utf-8"?>
-<w:ftr xmlns:cx="http://schemas.microsoft.com/office/drawing/2014/chartex" xmlns:cx1="http://schemas.microsoft.com/office/drawing/2015/9/8/chartex" xmlns:cx2="http://schemas.microsoft.com/office/drawing/2015/10/21/chartex" xmlns:cx3="http://schemas.microsoft.com/office/drawing/2016/5/9/chartex" xmlns:cx4="http://schemas.microsoft.com/office/drawing/2016/5/10/chartex" xmlns:cx5="http://schemas.microsoft.com/office/drawing/2016/5/11/chartex" xmlns:cx6="http://schemas.microsoft.com/office/drawing/2016/5/12/chartex" xmlns:cx7="http://schemas.microsoft.com/office/drawing/2016/5/13/chartex" xmlns:cx8="http://schemas.microsoft.com/office/drawing/2016/5/14/chartex" xmlns:mc="http://schemas.openxmlformats.org/markup-compatibility/2006" xmlns:aink="http://schemas.microsoft.com/office/drawing/2016/ink" xmlns:am3d="http://schemas.microsoft.com/office/drawing/2017/model3d" xmlns:o="urn:schemas-microsoft-com:office:office" xmlns:r="http://purl.oclc.org/ooxml/officeDocument/relationships" xmlns:m="http://purl.oclc.org/ooxml/officeDocument/math" xmlns:v="urn:schemas-microsoft-com:vml" xmlns:wp14="http://schemas.microsoft.com/office/word/2010/wordprocessingDrawing" xmlns:wp="http://purl.oclc.org/ooxml/drawingml/wordprocessingDrawing" xmlns:w10="urn:schemas-microsoft-com:office:word" xmlns:w="http://purl.oclc.org/ooxml/wordprocessingml/main" xmlns:w14="http://schemas.microsoft.com/office/word/2010/wordml" xmlns:w15="http://schemas.microsoft.com/office/word/2012/wordml" xmlns:w16cex="http://schemas.microsoft.com/office/word/2018/wordml/cex" xmlns:w16cid="http://schemas.microsoft.com/office/word/2016/wordml/cid" xmlns:w16="http://schemas.microsoft.com/office/word/2018/wordml" xmlns:w16sdtdh="http://schemas.microsoft.com/office/word/2020/wordml/sdtdatahash" xmlns:w16se="http://schemas.microsoft.com/office/word/2015/wordml/symex" xmlns:wpi="http://schemas.microsoft.com/office/word/2010/wordprocessingInk" xmlns:wne="http://schemas.microsoft.com/office/word/2006/wordml" mc:Ignorable="w14 w15 w16se w16cid w16 w16cex w16sdtdh wne wp14">
+<w:ftr xmlns:wpc="http://schemas.microsoft.com/office/word/2010/wordprocessingCanvas" xmlns:cx="http://schemas.microsoft.com/office/drawing/2014/chartex" xmlns:cx1="http://schemas.microsoft.com/office/drawing/2015/9/8/chartex" xmlns:cx2="http://schemas.microsoft.com/office/drawing/2015/10/21/chartex" xmlns:cx3="http://schemas.microsoft.com/office/drawing/2016/5/9/chartex" xmlns:cx4="http://schemas.microsoft.com/office/drawing/2016/5/10/chartex" xmlns:cx5="http://schemas.microsoft.com/office/drawing/2016/5/11/chartex" xmlns:cx6="http://schemas.microsoft.com/office/drawing/2016/5/12/chartex" xmlns:cx7="http://schemas.microsoft.com/office/drawing/2016/5/13/chartex" xmlns:cx8="http://schemas.microsoft.com/office/drawing/2016/5/14/chartex" xmlns:mc="http://schemas.openxmlformats.org/markup-compatibility/2006" xmlns:aink="http://schemas.microsoft.com/office/drawing/2016/ink" xmlns:am3d="http://schemas.microsoft.com/office/drawing/2017/model3d" xmlns:o="urn:schemas-microsoft-com:office:office" xmlns:r="http://schemas.openxmlformats.org/officeDocument/2006/relationships" xmlns:m="http://schemas.openxmlformats.org/officeDocument/2006/math" xmlns:v="urn:schemas-microsoft-com:vml" xmlns:wp14="http://schemas.microsoft.com/office/word/2010/wordprocessingDrawing" xmlns:wp="http://schemas.openxmlformats.org/drawingml/2006/wordprocessingDrawing" xmlns:w10="urn:schemas-microsoft-com:office:word" xmlns:w="http://schemas.openxmlformats.org/wordprocessingml/2006/main" xmlns:w14="http://schemas.microsoft.com/office/word/2010/wordml" xmlns:w15="http://schemas.microsoft.com/office/word/2012/wordml" xmlns:w16cex="http://schemas.microsoft.com/office/word/2018/wordml/cex" xmlns:w16cid="http://schemas.microsoft.com/office/word/2016/wordml/cid" xmlns:w16="http://schemas.microsoft.com/office/word/2018/wordml" xmlns:w16sdtdh="http://schemas.microsoft.com/office/word/2020/wordml/sdtdatahash" xmlns:w16se="http://schemas.microsoft.com/office/word/2015/wordml/symex" xmlns:wpg="http://schemas.microsoft.com/office/word/2010/wordprocessingGroup" xmlns:wpi="http://schemas.microsoft.com/office/word/2010/wordprocessingInk" xmlns:wne="http://schemas.microsoft.com/office/word/2006/wordml" xmlns:wps="http://schemas.microsoft.com/office/word/2010/wordprocessingShape" mc:Ignorable="w14 w15 w16se w16cid w16 w16cex w16sdtdh wp14">
   <w:p>
     <w:pPr>
-      <w:pStyle w:val="a5"/>
-      <w:ind w:end="18pt"/>
+      <w:pStyle w:val="a6"/>
+      <w:ind w:right="360"/>
       <w:jc w:val="center"/>
     </w:pPr>
     <w:r>
@@ -3596,7 +3586,7 @@
 </file>
 
 <file path=word/footnotes.xml><?xml version="1.0" encoding="utf-8"?>
-<w:footnotes xmlns:cx="http://schemas.microsoft.com/office/drawing/2014/chartex" xmlns:cx1="http://schemas.microsoft.com/office/drawing/2015/9/8/chartex" xmlns:cx2="http://schemas.microsoft.com/office/drawing/2015/10/21/chartex" xmlns:cx3="http://schemas.microsoft.com/office/drawing/2016/5/9/chartex" xmlns:cx4="http://schemas.microsoft.com/office/drawing/2016/5/10/chartex" xmlns:cx5="http://schemas.microsoft.com/office/drawing/2016/5/11/chartex" xmlns:cx6="http://schemas.microsoft.com/office/drawing/2016/5/12/chartex" xmlns:cx7="http://schemas.microsoft.com/office/drawing/2016/5/13/chartex" xmlns:cx8="http://schemas.microsoft.com/office/drawing/2016/5/14/chartex" xmlns:mc="http://schemas.openxmlformats.org/markup-compatibility/2006" xmlns:aink="http://schemas.microsoft.com/office/drawing/2016/ink" xmlns:am3d="http://schemas.microsoft.com/office/drawing/2017/model3d" xmlns:o="urn:schemas-microsoft-com:office:office" xmlns:r="http://purl.oclc.org/ooxml/officeDocument/relationships" xmlns:m="http://purl.oclc.org/ooxml/officeDocument/math" xmlns:v="urn:schemas-microsoft-com:vml" xmlns:wp14="http://schemas.microsoft.com/office/word/2010/wordprocessingDrawing" xmlns:wp="http://purl.oclc.org/ooxml/drawingml/wordprocessingDrawing" xmlns:w10="urn:schemas-microsoft-com:office:word" xmlns:w="http://purl.oclc.org/ooxml/wordprocessingml/main" xmlns:w14="http://schemas.microsoft.com/office/word/2010/wordml" xmlns:w15="http://schemas.microsoft.com/office/word/2012/wordml" xmlns:w16cex="http://schemas.microsoft.com/office/word/2018/wordml/cex" xmlns:w16cid="http://schemas.microsoft.com/office/word/2016/wordml/cid" xmlns:w16="http://schemas.microsoft.com/office/word/2018/wordml" xmlns:w16sdtdh="http://schemas.microsoft.com/office/word/2020/wordml/sdtdatahash" xmlns:w16se="http://schemas.microsoft.com/office/word/2015/wordml/symex" xmlns:wpi="http://schemas.microsoft.com/office/word/2010/wordprocessingInk" xmlns:wne="http://schemas.microsoft.com/office/word/2006/wordml" mc:Ignorable="w14 w15 w16se w16cid w16 w16cex w16sdtdh wne wp14">
+<w:footnotes xmlns:wpc="http://schemas.microsoft.com/office/word/2010/wordprocessingCanvas" xmlns:cx="http://schemas.microsoft.com/office/drawing/2014/chartex" xmlns:cx1="http://schemas.microsoft.com/office/drawing/2015/9/8/chartex" xmlns:cx2="http://schemas.microsoft.com/office/drawing/2015/10/21/chartex" xmlns:cx3="http://schemas.microsoft.com/office/drawing/2016/5/9/chartex" xmlns:cx4="http://schemas.microsoft.com/office/drawing/2016/5/10/chartex" xmlns:cx5="http://schemas.microsoft.com/office/drawing/2016/5/11/chartex" xmlns:cx6="http://schemas.microsoft.com/office/drawing/2016/5/12/chartex" xmlns:cx7="http://schemas.microsoft.com/office/drawing/2016/5/13/chartex" xmlns:cx8="http://schemas.microsoft.com/office/drawing/2016/5/14/chartex" xmlns:mc="http://schemas.openxmlformats.org/markup-compatibility/2006" xmlns:aink="http://schemas.microsoft.com/office/drawing/2016/ink" xmlns:am3d="http://schemas.microsoft.com/office/drawing/2017/model3d" xmlns:o="urn:schemas-microsoft-com:office:office" xmlns:r="http://schemas.openxmlformats.org/officeDocument/2006/relationships" xmlns:m="http://schemas.openxmlformats.org/officeDocument/2006/math" xmlns:v="urn:schemas-microsoft-com:vml" xmlns:wp14="http://schemas.microsoft.com/office/word/2010/wordprocessingDrawing" xmlns:wp="http://schemas.openxmlformats.org/drawingml/2006/wordprocessingDrawing" xmlns:w10="urn:schemas-microsoft-com:office:word" xmlns:w="http://schemas.openxmlformats.org/wordprocessingml/2006/main" xmlns:w14="http://schemas.microsoft.com/office/word/2010/wordml" xmlns:w15="http://schemas.microsoft.com/office/word/2012/wordml" xmlns:w16cex="http://schemas.microsoft.com/office/word/2018/wordml/cex" xmlns:w16cid="http://schemas.microsoft.com/office/word/2016/wordml/cid" xmlns:w16="http://schemas.microsoft.com/office/word/2018/wordml" xmlns:w16sdtdh="http://schemas.microsoft.com/office/word/2020/wordml/sdtdatahash" xmlns:w16se="http://schemas.microsoft.com/office/word/2015/wordml/symex" xmlns:wpg="http://schemas.microsoft.com/office/word/2010/wordprocessingGroup" xmlns:wpi="http://schemas.microsoft.com/office/word/2010/wordprocessingInk" xmlns:wne="http://schemas.microsoft.com/office/word/2006/wordml" xmlns:wps="http://schemas.microsoft.com/office/word/2010/wordprocessingShape" mc:Ignorable="w14 w15 w16se w16cid w16 w16cex w16sdtdh wp14">
   <w:footnote w:type="separator" w:id="-1">
     <w:p>
       <w:r>
@@ -3615,13 +3605,12 @@
 </file>
 
 <file path=word/header1.xml><?xml version="1.0" encoding="utf-8"?>
-<w:hdr xmlns:cx="http://schemas.microsoft.com/office/drawing/2014/chartex" xmlns:cx1="http://schemas.microsoft.com/office/drawing/2015/9/8/chartex" xmlns:cx2="http://schemas.microsoft.com/office/drawing/2015/10/21/chartex" xmlns:cx3="http://schemas.microsoft.com/office/drawing/2016/5/9/chartex" xmlns:cx4="http://schemas.microsoft.com/office/drawing/2016/5/10/chartex" xmlns:cx5="http://schemas.microsoft.com/office/drawing/2016/5/11/chartex" xmlns:cx6="http://schemas.microsoft.com/office/drawing/2016/5/12/chartex" xmlns:cx7="http://schemas.microsoft.com/office/drawing/2016/5/13/chartex" xmlns:cx8="http://schemas.microsoft.com/office/drawing/2016/5/14/chartex" xmlns:mc="http://schemas.openxmlformats.org/markup-compatibility/2006" xmlns:aink="http://schemas.microsoft.com/office/drawing/2016/ink" xmlns:am3d="http://schemas.microsoft.com/office/drawing/2017/model3d" xmlns:o="urn:schemas-microsoft-com:office:office" xmlns:r="http://purl.oclc.org/ooxml/officeDocument/relationships" xmlns:m="http://purl.oclc.org/ooxml/officeDocument/math" xmlns:v="urn:schemas-microsoft-com:vml" xmlns:wp14="http://schemas.microsoft.com/office/word/2010/wordprocessingDrawing" xmlns:wp="http://purl.oclc.org/ooxml/drawingml/wordprocessingDrawing" xmlns:w10="urn:schemas-microsoft-com:office:word" xmlns:w="http://purl.oclc.org/ooxml/wordprocessingml/main" xmlns:w14="http://schemas.microsoft.com/office/word/2010/wordml" xmlns:w15="http://schemas.microsoft.com/office/word/2012/wordml" xmlns:w16cex="http://schemas.microsoft.com/office/word/2018/wordml/cex" xmlns:w16cid="http://schemas.microsoft.com/office/word/2016/wordml/cid" xmlns:w16="http://schemas.microsoft.com/office/word/2018/wordml" xmlns:w16sdtdh="http://schemas.microsoft.com/office/word/2020/wordml/sdtdatahash" xmlns:w16se="http://schemas.microsoft.com/office/word/2015/wordml/symex" xmlns:wpi="http://schemas.microsoft.com/office/word/2010/wordprocessingInk" xmlns:wne="http://schemas.microsoft.com/office/word/2006/wordml" mc:Ignorable="w14 w15 w16se w16cid w16 w16cex w16sdtdh wne wp14">
+<w:hdr xmlns:wpc="http://schemas.microsoft.com/office/word/2010/wordprocessingCanvas" xmlns:cx="http://schemas.microsoft.com/office/drawing/2014/chartex" xmlns:cx1="http://schemas.microsoft.com/office/drawing/2015/9/8/chartex" xmlns:cx2="http://schemas.microsoft.com/office/drawing/2015/10/21/chartex" xmlns:cx3="http://schemas.microsoft.com/office/drawing/2016/5/9/chartex" xmlns:cx4="http://schemas.microsoft.com/office/drawing/2016/5/10/chartex" xmlns:cx5="http://schemas.microsoft.com/office/drawing/2016/5/11/chartex" xmlns:cx6="http://schemas.microsoft.com/office/drawing/2016/5/12/chartex" xmlns:cx7="http://schemas.microsoft.com/office/drawing/2016/5/13/chartex" xmlns:cx8="http://schemas.microsoft.com/office/drawing/2016/5/14/chartex" xmlns:mc="http://schemas.openxmlformats.org/markup-compatibility/2006" xmlns:aink="http://schemas.microsoft.com/office/drawing/2016/ink" xmlns:am3d="http://schemas.microsoft.com/office/drawing/2017/model3d" xmlns:o="urn:schemas-microsoft-com:office:office" xmlns:r="http://schemas.openxmlformats.org/officeDocument/2006/relationships" xmlns:m="http://schemas.openxmlformats.org/officeDocument/2006/math" xmlns:v="urn:schemas-microsoft-com:vml" xmlns:wp14="http://schemas.microsoft.com/office/word/2010/wordprocessingDrawing" xmlns:wp="http://schemas.openxmlformats.org/drawingml/2006/wordprocessingDrawing" xmlns:w10="urn:schemas-microsoft-com:office:word" xmlns:w="http://schemas.openxmlformats.org/wordprocessingml/2006/main" xmlns:w14="http://schemas.microsoft.com/office/word/2010/wordml" xmlns:w15="http://schemas.microsoft.com/office/word/2012/wordml" xmlns:w16cex="http://schemas.microsoft.com/office/word/2018/wordml/cex" xmlns:w16cid="http://schemas.microsoft.com/office/word/2016/wordml/cid" xmlns:w16="http://schemas.microsoft.com/office/word/2018/wordml" xmlns:w16sdtdh="http://schemas.microsoft.com/office/word/2020/wordml/sdtdatahash" xmlns:w16se="http://schemas.microsoft.com/office/word/2015/wordml/symex" xmlns:wpg="http://schemas.microsoft.com/office/word/2010/wordprocessingGroup" xmlns:wpi="http://schemas.microsoft.com/office/word/2010/wordprocessingInk" xmlns:wne="http://schemas.microsoft.com/office/word/2006/wordml" xmlns:wps="http://schemas.microsoft.com/office/word/2010/wordprocessingShape" mc:Ignorable="w14 w15 w16se w16cid w16 w16cex w16sdtdh wp14">
   <w:p>
     <w:pPr>
-      <w:pStyle w:val="a7"/>
-      <w:jc w:val="end"/>
+      <w:pStyle w:val="a9"/>
+      <w:jc w:val="right"/>
       <w:rPr>
-        <w:rFonts w:hint="eastAsia"/>
         <w:sz w:val="21"/>
         <w:szCs w:val="21"/>
         <w:lang w:eastAsia="zh-CN"/>
@@ -3700,7 +3689,7 @@
 </file>
 
 <file path=word/numbering.xml><?xml version="1.0" encoding="utf-8"?>
-<w:numbering xmlns:cx="http://schemas.microsoft.com/office/drawing/2014/chartex" xmlns:cx1="http://schemas.microsoft.com/office/drawing/2015/9/8/chartex" xmlns:cx2="http://schemas.microsoft.com/office/drawing/2015/10/21/chartex" xmlns:cx3="http://schemas.microsoft.com/office/drawing/2016/5/9/chartex" xmlns:cx4="http://schemas.microsoft.com/office/drawing/2016/5/10/chartex" xmlns:cx5="http://schemas.microsoft.com/office/drawing/2016/5/11/chartex" xmlns:cx6="http://schemas.microsoft.com/office/drawing/2016/5/12/chartex" xmlns:cx7="http://schemas.microsoft.com/office/drawing/2016/5/13/chartex" xmlns:cx8="http://schemas.microsoft.com/office/drawing/2016/5/14/chartex" xmlns:mc="http://schemas.openxmlformats.org/markup-compatibility/2006" xmlns:aink="http://schemas.microsoft.com/office/drawing/2016/ink" xmlns:am3d="http://schemas.microsoft.com/office/drawing/2017/model3d" xmlns:o="urn:schemas-microsoft-com:office:office" xmlns:r="http://purl.oclc.org/ooxml/officeDocument/relationships" xmlns:m="http://purl.oclc.org/ooxml/officeDocument/math" xmlns:v="urn:schemas-microsoft-com:vml" xmlns:wp14="http://schemas.microsoft.com/office/word/2010/wordprocessingDrawing" xmlns:wp="http://purl.oclc.org/ooxml/drawingml/wordprocessingDrawing" xmlns:w10="urn:schemas-microsoft-com:office:word" xmlns:w="http://purl.oclc.org/ooxml/wordprocessingml/main" xmlns:w14="http://schemas.microsoft.com/office/word/2010/wordml" xmlns:w15="http://schemas.microsoft.com/office/word/2012/wordml" xmlns:w16cex="http://schemas.microsoft.com/office/word/2018/wordml/cex" xmlns:w16cid="http://schemas.microsoft.com/office/word/2016/wordml/cid" xmlns:w16="http://schemas.microsoft.com/office/word/2018/wordml" xmlns:w16sdtdh="http://schemas.microsoft.com/office/word/2020/wordml/sdtdatahash" xmlns:w16se="http://schemas.microsoft.com/office/word/2015/wordml/symex" xmlns:wpi="http://schemas.microsoft.com/office/word/2010/wordprocessingInk" xmlns:wne="http://schemas.microsoft.com/office/word/2006/wordml" mc:Ignorable="w14 w15 w16se w16cid w16 w16cex w16sdtdh wne wp14">
+<w:numbering xmlns:wpc="http://schemas.microsoft.com/office/word/2010/wordprocessingCanvas" xmlns:cx="http://schemas.microsoft.com/office/drawing/2014/chartex" xmlns:cx1="http://schemas.microsoft.com/office/drawing/2015/9/8/chartex" xmlns:cx2="http://schemas.microsoft.com/office/drawing/2015/10/21/chartex" xmlns:cx3="http://schemas.microsoft.com/office/drawing/2016/5/9/chartex" xmlns:cx4="http://schemas.microsoft.com/office/drawing/2016/5/10/chartex" xmlns:cx5="http://schemas.microsoft.com/office/drawing/2016/5/11/chartex" xmlns:cx6="http://schemas.microsoft.com/office/drawing/2016/5/12/chartex" xmlns:cx7="http://schemas.microsoft.com/office/drawing/2016/5/13/chartex" xmlns:cx8="http://schemas.microsoft.com/office/drawing/2016/5/14/chartex" xmlns:mc="http://schemas.openxmlformats.org/markup-compatibility/2006" xmlns:aink="http://schemas.microsoft.com/office/drawing/2016/ink" xmlns:am3d="http://schemas.microsoft.com/office/drawing/2017/model3d" xmlns:o="urn:schemas-microsoft-com:office:office" xmlns:r="http://schemas.openxmlformats.org/officeDocument/2006/relationships" xmlns:m="http://schemas.openxmlformats.org/officeDocument/2006/math" xmlns:v="urn:schemas-microsoft-com:vml" xmlns:wp14="http://schemas.microsoft.com/office/word/2010/wordprocessingDrawing" xmlns:wp="http://schemas.openxmlformats.org/drawingml/2006/wordprocessingDrawing" xmlns:w10="urn:schemas-microsoft-com:office:word" xmlns:w="http://schemas.openxmlformats.org/wordprocessingml/2006/main" xmlns:w14="http://schemas.microsoft.com/office/word/2010/wordml" xmlns:w15="http://schemas.microsoft.com/office/word/2012/wordml" xmlns:w16cex="http://schemas.microsoft.com/office/word/2018/wordml/cex" xmlns:w16cid="http://schemas.microsoft.com/office/word/2016/wordml/cid" xmlns:w16="http://schemas.microsoft.com/office/word/2018/wordml" xmlns:w16sdtdh="http://schemas.microsoft.com/office/word/2020/wordml/sdtdatahash" xmlns:w16se="http://schemas.microsoft.com/office/word/2015/wordml/symex" xmlns:wpg="http://schemas.microsoft.com/office/word/2010/wordprocessingGroup" xmlns:wpi="http://schemas.microsoft.com/office/word/2010/wordprocessingInk" xmlns:wne="http://schemas.microsoft.com/office/word/2006/wordml" xmlns:wps="http://schemas.microsoft.com/office/word/2010/wordprocessingShape" mc:Ignorable="w14 w15 w16se w16cid w16 w16cex w16sdtdh wp14">
   <w:abstractNum w:abstractNumId="0" w15:restartNumberingAfterBreak="0">
     <w:nsid w:val="FFFFFF1D"/>
     <w:multiLevelType w:val="multilevel"/>
@@ -3709,12 +3698,12 @@
       <w:start w:val="1"/>
       <w:numFmt w:val="bullet"/>
       <w:lvlText w:val=""/>
-      <w:lvlJc w:val="start"/>
+      <w:lvlJc w:val="left"/>
       <w:pPr>
         <w:tabs>
-          <w:tab w:val="num" w:pos="0pt"/>
+          <w:tab w:val="num" w:pos="0"/>
         </w:tabs>
-        <w:ind w:start="0pt" w:firstLine="0pt"/>
+        <w:ind w:left="0" w:firstLine="0"/>
       </w:pPr>
       <w:rPr>
         <w:rFonts w:ascii="Wingdings" w:hAnsi="Wingdings" w:hint="default"/>
@@ -3724,12 +3713,12 @@
       <w:start w:val="1"/>
       <w:numFmt w:val="bullet"/>
       <w:lvlText w:val=""/>
-      <w:lvlJc w:val="start"/>
+      <w:lvlJc w:val="left"/>
       <w:pPr>
         <w:tabs>
-          <w:tab w:val="num" w:pos="36pt"/>
+          <w:tab w:val="num" w:pos="720"/>
         </w:tabs>
-        <w:ind w:start="54pt" w:hanging="18pt"/>
+        <w:ind w:left="1080" w:hanging="360"/>
       </w:pPr>
       <w:rPr>
         <w:rFonts w:ascii="Symbol" w:hAnsi="Symbol" w:hint="default"/>
@@ -3739,12 +3728,12 @@
       <w:start w:val="1"/>
       <w:numFmt w:val="bullet"/>
       <w:lvlText w:val="o"/>
-      <w:lvlJc w:val="start"/>
+      <w:lvlJc w:val="left"/>
       <w:pPr>
         <w:tabs>
-          <w:tab w:val="num" w:pos="72pt"/>
+          <w:tab w:val="num" w:pos="1440"/>
         </w:tabs>
-        <w:ind w:start="90pt" w:hanging="18pt"/>
+        <w:ind w:left="1800" w:hanging="360"/>
       </w:pPr>
       <w:rPr>
         <w:rFonts w:ascii="Courier New" w:hAnsi="Courier New" w:hint="default"/>
@@ -3754,12 +3743,12 @@
       <w:start w:val="1"/>
       <w:numFmt w:val="bullet"/>
       <w:lvlText w:val=""/>
-      <w:lvlJc w:val="start"/>
+      <w:lvlJc w:val="left"/>
       <w:pPr>
         <w:tabs>
-          <w:tab w:val="num" w:pos="108pt"/>
+          <w:tab w:val="num" w:pos="2160"/>
         </w:tabs>
-        <w:ind w:start="126pt" w:hanging="18pt"/>
+        <w:ind w:left="2520" w:hanging="360"/>
       </w:pPr>
       <w:rPr>
         <w:rFonts w:ascii="Wingdings" w:hAnsi="Wingdings" w:hint="default"/>
@@ -3769,12 +3758,12 @@
       <w:start w:val="1"/>
       <w:numFmt w:val="bullet"/>
       <w:lvlText w:val=""/>
-      <w:lvlJc w:val="start"/>
+      <w:lvlJc w:val="left"/>
       <w:pPr>
         <w:tabs>
-          <w:tab w:val="num" w:pos="144pt"/>
+          <w:tab w:val="num" w:pos="2880"/>
         </w:tabs>
-        <w:ind w:start="162pt" w:hanging="18pt"/>
+        <w:ind w:left="3240" w:hanging="360"/>
       </w:pPr>
       <w:rPr>
         <w:rFonts w:ascii="Wingdings" w:hAnsi="Wingdings" w:hint="default"/>
@@ -3784,12 +3773,12 @@
       <w:start w:val="1"/>
       <w:numFmt w:val="bullet"/>
       <w:lvlText w:val=""/>
-      <w:lvlJc w:val="start"/>
+      <w:lvlJc w:val="left"/>
       <w:pPr>
         <w:tabs>
-          <w:tab w:val="num" w:pos="180pt"/>
+          <w:tab w:val="num" w:pos="3600"/>
         </w:tabs>
-        <w:ind w:start="198pt" w:hanging="18pt"/>
+        <w:ind w:left="3960" w:hanging="360"/>
       </w:pPr>
       <w:rPr>
         <w:rFonts w:ascii="Symbol" w:hAnsi="Symbol" w:hint="default"/>
@@ -3799,12 +3788,12 @@
       <w:start w:val="1"/>
       <w:numFmt w:val="bullet"/>
       <w:lvlText w:val="o"/>
-      <w:lvlJc w:val="start"/>
+      <w:lvlJc w:val="left"/>
       <w:pPr>
         <w:tabs>
-          <w:tab w:val="num" w:pos="216pt"/>
+          <w:tab w:val="num" w:pos="4320"/>
         </w:tabs>
-        <w:ind w:start="234pt" w:hanging="18pt"/>
+        <w:ind w:left="4680" w:hanging="360"/>
       </w:pPr>
       <w:rPr>
         <w:rFonts w:ascii="Courier New" w:hAnsi="Courier New" w:hint="default"/>
@@ -3814,12 +3803,12 @@
       <w:start w:val="1"/>
       <w:numFmt w:val="bullet"/>
       <w:lvlText w:val=""/>
-      <w:lvlJc w:val="start"/>
+      <w:lvlJc w:val="left"/>
       <w:pPr>
         <w:tabs>
-          <w:tab w:val="num" w:pos="252pt"/>
+          <w:tab w:val="num" w:pos="5040"/>
         </w:tabs>
-        <w:ind w:start="270pt" w:hanging="18pt"/>
+        <w:ind w:left="5400" w:hanging="360"/>
       </w:pPr>
       <w:rPr>
         <w:rFonts w:ascii="Wingdings" w:hAnsi="Wingdings" w:hint="default"/>
@@ -3829,12 +3818,12 @@
       <w:start w:val="1"/>
       <w:numFmt w:val="bullet"/>
       <w:lvlText w:val=""/>
-      <w:lvlJc w:val="start"/>
+      <w:lvlJc w:val="left"/>
       <w:pPr>
         <w:tabs>
-          <w:tab w:val="num" w:pos="288pt"/>
+          <w:tab w:val="num" w:pos="5760"/>
         </w:tabs>
-        <w:ind w:start="306pt" w:hanging="18pt"/>
+        <w:ind w:left="6120" w:hanging="360"/>
       </w:pPr>
       <w:rPr>
         <w:rFonts w:ascii="Wingdings" w:hAnsi="Wingdings" w:hint="default"/>
@@ -3849,12 +3838,12 @@
       <w:start w:val="1"/>
       <w:numFmt w:val="decimal"/>
       <w:lvlText w:val="（%1）"/>
-      <w:lvlJc w:val="start"/>
+      <w:lvlJc w:val="left"/>
       <w:pPr>
         <w:tabs>
-          <w:tab w:val="num" w:pos="72pt"/>
+          <w:tab w:val="num" w:pos="1440"/>
         </w:tabs>
-        <w:ind w:start="72pt" w:hanging="36pt"/>
+        <w:ind w:left="1440" w:hanging="720"/>
       </w:pPr>
       <w:rPr>
         <w:rFonts w:hint="default"/>
@@ -3864,12 +3853,12 @@
       <w:start w:val="1"/>
       <w:numFmt w:val="decimal"/>
       <w:lvlText w:val="%2．"/>
-      <w:lvlJc w:val="start"/>
+      <w:lvlJc w:val="left"/>
       <w:pPr>
         <w:tabs>
-          <w:tab w:val="num" w:pos="75pt"/>
+          <w:tab w:val="num" w:pos="1500"/>
         </w:tabs>
-        <w:ind w:start="75pt" w:hanging="18pt"/>
+        <w:ind w:left="1500" w:hanging="360"/>
       </w:pPr>
       <w:rPr>
         <w:rFonts w:hint="eastAsia"/>
@@ -3879,84 +3868,84 @@
       <w:start w:val="1"/>
       <w:numFmt w:val="lowerRoman"/>
       <w:lvlText w:val="%3."/>
-      <w:lvlJc w:val="end"/>
+      <w:lvlJc w:val="right"/>
       <w:pPr>
         <w:tabs>
-          <w:tab w:val="num" w:pos="99pt"/>
+          <w:tab w:val="num" w:pos="1980"/>
         </w:tabs>
-        <w:ind w:start="99pt" w:hanging="21pt"/>
+        <w:ind w:left="1980" w:hanging="420"/>
       </w:pPr>
     </w:lvl>
     <w:lvl w:ilvl="3" w:tplc="0409000F" w:tentative="1">
       <w:start w:val="1"/>
       <w:numFmt w:val="decimal"/>
       <w:lvlText w:val="%4."/>
-      <w:lvlJc w:val="start"/>
+      <w:lvlJc w:val="left"/>
       <w:pPr>
         <w:tabs>
-          <w:tab w:val="num" w:pos="120pt"/>
+          <w:tab w:val="num" w:pos="2400"/>
         </w:tabs>
-        <w:ind w:start="120pt" w:hanging="21pt"/>
+        <w:ind w:left="2400" w:hanging="420"/>
       </w:pPr>
     </w:lvl>
     <w:lvl w:ilvl="4" w:tplc="04090019" w:tentative="1">
       <w:start w:val="1"/>
       <w:numFmt w:val="lowerLetter"/>
       <w:lvlText w:val="%5)"/>
-      <w:lvlJc w:val="start"/>
+      <w:lvlJc w:val="left"/>
       <w:pPr>
         <w:tabs>
-          <w:tab w:val="num" w:pos="141pt"/>
+          <w:tab w:val="num" w:pos="2820"/>
         </w:tabs>
-        <w:ind w:start="141pt" w:hanging="21pt"/>
+        <w:ind w:left="2820" w:hanging="420"/>
       </w:pPr>
     </w:lvl>
     <w:lvl w:ilvl="5" w:tplc="0409001B" w:tentative="1">
       <w:start w:val="1"/>
       <w:numFmt w:val="lowerRoman"/>
       <w:lvlText w:val="%6."/>
-      <w:lvlJc w:val="end"/>
+      <w:lvlJc w:val="right"/>
       <w:pPr>
         <w:tabs>
-          <w:tab w:val="num" w:pos="162pt"/>
+          <w:tab w:val="num" w:pos="3240"/>
         </w:tabs>
-        <w:ind w:start="162pt" w:hanging="21pt"/>
+        <w:ind w:left="3240" w:hanging="420"/>
       </w:pPr>
     </w:lvl>
     <w:lvl w:ilvl="6" w:tplc="0409000F" w:tentative="1">
       <w:start w:val="1"/>
       <w:numFmt w:val="decimal"/>
       <w:lvlText w:val="%7."/>
-      <w:lvlJc w:val="start"/>
+      <w:lvlJc w:val="left"/>
       <w:pPr>
         <w:tabs>
-          <w:tab w:val="num" w:pos="183pt"/>
+          <w:tab w:val="num" w:pos="3660"/>
         </w:tabs>
-        <w:ind w:start="183pt" w:hanging="21pt"/>
+        <w:ind w:left="3660" w:hanging="420"/>
       </w:pPr>
     </w:lvl>
     <w:lvl w:ilvl="7" w:tplc="04090019" w:tentative="1">
       <w:start w:val="1"/>
       <w:numFmt w:val="lowerLetter"/>
       <w:lvlText w:val="%8)"/>
-      <w:lvlJc w:val="start"/>
+      <w:lvlJc w:val="left"/>
       <w:pPr>
         <w:tabs>
-          <w:tab w:val="num" w:pos="204pt"/>
+          <w:tab w:val="num" w:pos="4080"/>
         </w:tabs>
-        <w:ind w:start="204pt" w:hanging="21pt"/>
+        <w:ind w:left="4080" w:hanging="420"/>
       </w:pPr>
     </w:lvl>
     <w:lvl w:ilvl="8" w:tplc="0409001B" w:tentative="1">
       <w:start w:val="1"/>
       <w:numFmt w:val="lowerRoman"/>
       <w:lvlText w:val="%9."/>
-      <w:lvlJc w:val="end"/>
+      <w:lvlJc w:val="right"/>
       <w:pPr>
         <w:tabs>
-          <w:tab w:val="num" w:pos="225pt"/>
+          <w:tab w:val="num" w:pos="4500"/>
         </w:tabs>
-        <w:ind w:start="225pt" w:hanging="21pt"/>
+        <w:ind w:left="4500" w:hanging="420"/>
       </w:pPr>
     </w:lvl>
   </w:abstractNum>
@@ -3968,12 +3957,12 @@
       <w:start w:val="1"/>
       <w:numFmt w:val="decimal"/>
       <w:lvlText w:val="（%1）"/>
-      <w:lvlJc w:val="start"/>
+      <w:lvlJc w:val="left"/>
       <w:pPr>
         <w:tabs>
-          <w:tab w:val="num" w:pos="72pt"/>
+          <w:tab w:val="num" w:pos="1440"/>
         </w:tabs>
-        <w:ind w:start="72pt" w:hanging="36pt"/>
+        <w:ind w:left="1440" w:hanging="720"/>
       </w:pPr>
       <w:rPr>
         <w:rFonts w:hint="default"/>
@@ -3983,12 +3972,12 @@
       <w:start w:val="1"/>
       <w:numFmt w:val="decimal"/>
       <w:lvlText w:val="%2."/>
-      <w:lvlJc w:val="start"/>
+      <w:lvlJc w:val="left"/>
       <w:pPr>
         <w:tabs>
-          <w:tab w:val="num" w:pos="75pt"/>
+          <w:tab w:val="num" w:pos="1500"/>
         </w:tabs>
-        <w:ind w:start="75pt" w:hanging="18pt"/>
+        <w:ind w:left="1500" w:hanging="360"/>
       </w:pPr>
       <w:rPr>
         <w:rFonts w:hint="eastAsia"/>
@@ -3998,12 +3987,12 @@
       <w:start w:val="1"/>
       <w:numFmt w:val="decimal"/>
       <w:lvlText w:val="%3、"/>
-      <w:lvlJc w:val="start"/>
+      <w:lvlJc w:val="left"/>
       <w:pPr>
         <w:tabs>
-          <w:tab w:val="num" w:pos="96pt"/>
+          <w:tab w:val="num" w:pos="1920"/>
         </w:tabs>
-        <w:ind w:start="96pt" w:hanging="18pt"/>
+        <w:ind w:left="1920" w:hanging="360"/>
       </w:pPr>
       <w:rPr>
         <w:rFonts w:hint="eastAsia"/>
@@ -4014,72 +4003,72 @@
       <w:start w:val="1"/>
       <w:numFmt w:val="decimal"/>
       <w:lvlText w:val="%4."/>
-      <w:lvlJc w:val="start"/>
+      <w:lvlJc w:val="left"/>
       <w:pPr>
         <w:tabs>
-          <w:tab w:val="num" w:pos="120pt"/>
+          <w:tab w:val="num" w:pos="2400"/>
         </w:tabs>
-        <w:ind w:start="120pt" w:hanging="21pt"/>
+        <w:ind w:left="2400" w:hanging="420"/>
       </w:pPr>
     </w:lvl>
     <w:lvl w:ilvl="4" w:tplc="04090019" w:tentative="1">
       <w:start w:val="1"/>
       <w:numFmt w:val="lowerLetter"/>
       <w:lvlText w:val="%5)"/>
-      <w:lvlJc w:val="start"/>
+      <w:lvlJc w:val="left"/>
       <w:pPr>
         <w:tabs>
-          <w:tab w:val="num" w:pos="141pt"/>
+          <w:tab w:val="num" w:pos="2820"/>
         </w:tabs>
-        <w:ind w:start="141pt" w:hanging="21pt"/>
+        <w:ind w:left="2820" w:hanging="420"/>
       </w:pPr>
     </w:lvl>
     <w:lvl w:ilvl="5" w:tplc="0409001B" w:tentative="1">
       <w:start w:val="1"/>
       <w:numFmt w:val="lowerRoman"/>
       <w:lvlText w:val="%6."/>
-      <w:lvlJc w:val="end"/>
+      <w:lvlJc w:val="right"/>
       <w:pPr>
         <w:tabs>
-          <w:tab w:val="num" w:pos="162pt"/>
+          <w:tab w:val="num" w:pos="3240"/>
         </w:tabs>
-        <w:ind w:start="162pt" w:hanging="21pt"/>
+        <w:ind w:left="3240" w:hanging="420"/>
       </w:pPr>
     </w:lvl>
     <w:lvl w:ilvl="6" w:tplc="0409000F" w:tentative="1">
       <w:start w:val="1"/>
       <w:numFmt w:val="decimal"/>
       <w:lvlText w:val="%7."/>
-      <w:lvlJc w:val="start"/>
+      <w:lvlJc w:val="left"/>
       <w:pPr>
         <w:tabs>
-          <w:tab w:val="num" w:pos="183pt"/>
+          <w:tab w:val="num" w:pos="3660"/>
         </w:tabs>
-        <w:ind w:start="183pt" w:hanging="21pt"/>
+        <w:ind w:left="3660" w:hanging="420"/>
       </w:pPr>
     </w:lvl>
     <w:lvl w:ilvl="7" w:tplc="04090019" w:tentative="1">
       <w:start w:val="1"/>
       <w:numFmt w:val="lowerLetter"/>
       <w:lvlText w:val="%8)"/>
-      <w:lvlJc w:val="start"/>
+      <w:lvlJc w:val="left"/>
       <w:pPr>
         <w:tabs>
-          <w:tab w:val="num" w:pos="204pt"/>
+          <w:tab w:val="num" w:pos="4080"/>
         </w:tabs>
-        <w:ind w:start="204pt" w:hanging="21pt"/>
+        <w:ind w:left="4080" w:hanging="420"/>
       </w:pPr>
     </w:lvl>
     <w:lvl w:ilvl="8" w:tplc="0409001B" w:tentative="1">
       <w:start w:val="1"/>
       <w:numFmt w:val="lowerRoman"/>
       <w:lvlText w:val="%9."/>
-      <w:lvlJc w:val="end"/>
+      <w:lvlJc w:val="right"/>
       <w:pPr>
         <w:tabs>
-          <w:tab w:val="num" w:pos="225pt"/>
+          <w:tab w:val="num" w:pos="4500"/>
         </w:tabs>
-        <w:ind w:start="225pt" w:hanging="21pt"/>
+        <w:ind w:left="4500" w:hanging="420"/>
       </w:pPr>
     </w:lvl>
   </w:abstractNum>
@@ -4091,12 +4080,12 @@
       <w:start w:val="1"/>
       <w:numFmt w:val="decimal"/>
       <w:lvlText w:val="%1."/>
-      <w:lvlJc w:val="start"/>
+      <w:lvlJc w:val="left"/>
       <w:pPr>
         <w:tabs>
-          <w:tab w:val="num" w:pos="35.95pt"/>
+          <w:tab w:val="num" w:pos="719"/>
         </w:tabs>
-        <w:ind w:start="35.95pt" w:hanging="18pt"/>
+        <w:ind w:left="719" w:hanging="360"/>
       </w:pPr>
       <w:rPr>
         <w:rFonts w:hint="eastAsia"/>
@@ -4106,96 +4095,96 @@
       <w:start w:val="1"/>
       <w:numFmt w:val="lowerLetter"/>
       <w:lvlText w:val="%2)"/>
-      <w:lvlJc w:val="start"/>
+      <w:lvlJc w:val="left"/>
       <w:pPr>
         <w:tabs>
-          <w:tab w:val="num" w:pos="59.95pt"/>
+          <w:tab w:val="num" w:pos="1199"/>
         </w:tabs>
-        <w:ind w:start="59.95pt" w:hanging="21pt"/>
+        <w:ind w:left="1199" w:hanging="420"/>
       </w:pPr>
     </w:lvl>
     <w:lvl w:ilvl="2" w:tplc="0409001B" w:tentative="1">
       <w:start w:val="1"/>
       <w:numFmt w:val="lowerRoman"/>
       <w:lvlText w:val="%3."/>
-      <w:lvlJc w:val="end"/>
+      <w:lvlJc w:val="right"/>
       <w:pPr>
         <w:tabs>
-          <w:tab w:val="num" w:pos="80.95pt"/>
+          <w:tab w:val="num" w:pos="1619"/>
         </w:tabs>
-        <w:ind w:start="80.95pt" w:hanging="21pt"/>
+        <w:ind w:left="1619" w:hanging="420"/>
       </w:pPr>
     </w:lvl>
     <w:lvl w:ilvl="3" w:tplc="0409000F" w:tentative="1">
       <w:start w:val="1"/>
       <w:numFmt w:val="decimal"/>
       <w:lvlText w:val="%4."/>
-      <w:lvlJc w:val="start"/>
+      <w:lvlJc w:val="left"/>
       <w:pPr>
         <w:tabs>
-          <w:tab w:val="num" w:pos="101.95pt"/>
+          <w:tab w:val="num" w:pos="2039"/>
         </w:tabs>
-        <w:ind w:start="101.95pt" w:hanging="21pt"/>
+        <w:ind w:left="2039" w:hanging="420"/>
       </w:pPr>
     </w:lvl>
     <w:lvl w:ilvl="4" w:tplc="04090019" w:tentative="1">
       <w:start w:val="1"/>
       <w:numFmt w:val="lowerLetter"/>
       <w:lvlText w:val="%5)"/>
-      <w:lvlJc w:val="start"/>
+      <w:lvlJc w:val="left"/>
       <w:pPr>
         <w:tabs>
-          <w:tab w:val="num" w:pos="122.95pt"/>
+          <w:tab w:val="num" w:pos="2459"/>
         </w:tabs>
-        <w:ind w:start="122.95pt" w:hanging="21pt"/>
+        <w:ind w:left="2459" w:hanging="420"/>
       </w:pPr>
     </w:lvl>
     <w:lvl w:ilvl="5" w:tplc="0409001B" w:tentative="1">
       <w:start w:val="1"/>
       <w:numFmt w:val="lowerRoman"/>
       <w:lvlText w:val="%6."/>
-      <w:lvlJc w:val="end"/>
+      <w:lvlJc w:val="right"/>
       <w:pPr>
         <w:tabs>
-          <w:tab w:val="num" w:pos="143.95pt"/>
+          <w:tab w:val="num" w:pos="2879"/>
         </w:tabs>
-        <w:ind w:start="143.95pt" w:hanging="21pt"/>
+        <w:ind w:left="2879" w:hanging="420"/>
       </w:pPr>
     </w:lvl>
     <w:lvl w:ilvl="6" w:tplc="0409000F" w:tentative="1">
       <w:start w:val="1"/>
       <w:numFmt w:val="decimal"/>
       <w:lvlText w:val="%7."/>
-      <w:lvlJc w:val="start"/>
+      <w:lvlJc w:val="left"/>
       <w:pPr>
         <w:tabs>
-          <w:tab w:val="num" w:pos="164.95pt"/>
+          <w:tab w:val="num" w:pos="3299"/>
         </w:tabs>
-        <w:ind w:start="164.95pt" w:hanging="21pt"/>
+        <w:ind w:left="3299" w:hanging="420"/>
       </w:pPr>
     </w:lvl>
     <w:lvl w:ilvl="7" w:tplc="04090019" w:tentative="1">
       <w:start w:val="1"/>
       <w:numFmt w:val="lowerLetter"/>
       <w:lvlText w:val="%8)"/>
-      <w:lvlJc w:val="start"/>
+      <w:lvlJc w:val="left"/>
       <w:pPr>
         <w:tabs>
-          <w:tab w:val="num" w:pos="185.95pt"/>
+          <w:tab w:val="num" w:pos="3719"/>
         </w:tabs>
-        <w:ind w:start="185.95pt" w:hanging="21pt"/>
+        <w:ind w:left="3719" w:hanging="420"/>
       </w:pPr>
     </w:lvl>
     <w:lvl w:ilvl="8" w:tplc="0409001B" w:tentative="1">
       <w:start w:val="1"/>
       <w:numFmt w:val="lowerRoman"/>
       <w:lvlText w:val="%9."/>
-      <w:lvlJc w:val="end"/>
+      <w:lvlJc w:val="right"/>
       <w:pPr>
         <w:tabs>
-          <w:tab w:val="num" w:pos="206.95pt"/>
+          <w:tab w:val="num" w:pos="4139"/>
         </w:tabs>
-        <w:ind w:start="206.95pt" w:hanging="21pt"/>
+        <w:ind w:left="4139" w:hanging="420"/>
       </w:pPr>
     </w:lvl>
   </w:abstractNum>
@@ -4215,7 +4204,7 @@
 </file>
 
 <file path=word/styles.xml><?xml version="1.0" encoding="utf-8"?>
-<w:styles xmlns:mc="http://schemas.openxmlformats.org/markup-compatibility/2006" xmlns:r="http://purl.oclc.org/ooxml/officeDocument/relationships" xmlns:w="http://purl.oclc.org/ooxml/wordprocessingml/main" xmlns:w14="http://schemas.microsoft.com/office/word/2010/wordml" xmlns:w15="http://schemas.microsoft.com/office/word/2012/wordml" xmlns:w16cex="http://schemas.microsoft.com/office/word/2018/wordml/cex" xmlns:w16cid="http://schemas.microsoft.com/office/word/2016/wordml/cid" xmlns:w16="http://schemas.microsoft.com/office/word/2018/wordml" xmlns:w16sdtdh="http://schemas.microsoft.com/office/word/2020/wordml/sdtdatahash" xmlns:w16se="http://schemas.microsoft.com/office/word/2015/wordml/symex" mc:Ignorable="w14 w15 w16se w16cid w16 w16cex w16sdtdh">
+<w:styles xmlns:mc="http://schemas.openxmlformats.org/markup-compatibility/2006" xmlns:r="http://schemas.openxmlformats.org/officeDocument/2006/relationships" xmlns:w="http://schemas.openxmlformats.org/wordprocessingml/2006/main" xmlns:w14="http://schemas.microsoft.com/office/word/2010/wordml" xmlns:w15="http://schemas.microsoft.com/office/word/2012/wordml" xmlns:w16cex="http://schemas.microsoft.com/office/word/2018/wordml/cex" xmlns:w16cid="http://schemas.microsoft.com/office/word/2016/wordml/cid" xmlns:w16="http://schemas.microsoft.com/office/word/2018/wordml" xmlns:w16sdtdh="http://schemas.microsoft.com/office/word/2020/wordml/sdtdatahash" xmlns:w16se="http://schemas.microsoft.com/office/word/2015/wordml/symex" mc:Ignorable="w14 w15 w16se w16cid w16 w16cex w16sdtdh">
   <w:docDefaults>
     <w:rPrDefault>
       <w:rPr>
@@ -4621,6 +4610,7 @@
   <w:style w:type="character" w:default="1" w:styleId="a0">
     <w:name w:val="Default Paragraph Font"/>
     <w:uiPriority w:val="1"/>
+    <w:semiHidden/>
     <w:unhideWhenUsed/>
   </w:style>
   <w:style w:type="table" w:default="1" w:styleId="a1">
@@ -4628,14 +4618,13 @@
     <w:uiPriority w:val="99"/>
     <w:semiHidden/>
     <w:unhideWhenUsed/>
-    <w:qFormat/>
     <w:tblPr>
-      <w:tblInd w:w="0pt" w:type="dxa"/>
+      <w:tblInd w:w="0" w:type="dxa"/>
       <w:tblCellMar>
-        <w:top w:w="0pt" w:type="dxa"/>
-        <w:start w:w="5.40pt" w:type="dxa"/>
-        <w:bottom w:w="0pt" w:type="dxa"/>
-        <w:end w:w="5.40pt" w:type="dxa"/>
+        <w:top w:w="0" w:type="dxa"/>
+        <w:left w:w="108" w:type="dxa"/>
+        <w:bottom w:w="0" w:type="dxa"/>
+        <w:right w:w="108" w:type="dxa"/>
       </w:tblCellMar>
     </w:tblPr>
   </w:style>
@@ -4653,7 +4642,7 @@
       <w:autoSpaceDE w:val="0"/>
       <w:autoSpaceDN w:val="0"/>
       <w:adjustRightInd w:val="0"/>
-      <w:jc w:val="start"/>
+      <w:jc w:val="left"/>
     </w:pPr>
     <w:rPr>
       <w:kern w:val="0"/>
@@ -4663,19 +4652,19 @@
   <w:style w:type="paragraph" w:styleId="a4">
     <w:name w:val="Body Text Indent"/>
     <w:basedOn w:val="a"/>
-    <w:link w:val="Char"/>
+    <w:link w:val="a5"/>
     <w:rsid w:val="005210F6"/>
     <w:pPr>
-      <w:spacing w:line="18pt" w:lineRule="auto"/>
-      <w:ind w:firstLine="27pt"/>
+      <w:spacing w:line="360" w:lineRule="auto"/>
+      <w:ind w:firstLine="540"/>
     </w:pPr>
     <w:rPr>
       <w:kern w:val="0"/>
       <w:lang w:val="x-none" w:eastAsia="x-none"/>
     </w:rPr>
   </w:style>
-  <w:style w:type="character" w:customStyle="1" w:styleId="Char">
-    <w:name w:val="正文文本缩进 Char"/>
+  <w:style w:type="character" w:customStyle="1" w:styleId="a5">
+    <w:name w:val="正文文本缩进 字符"/>
     <w:link w:val="a4"/>
     <w:rsid w:val="005210F6"/>
     <w:rPr>
@@ -4684,18 +4673,18 @@
       <w:szCs w:val="24"/>
     </w:rPr>
   </w:style>
-  <w:style w:type="paragraph" w:styleId="a5">
+  <w:style w:type="paragraph" w:styleId="a6">
     <w:name w:val="footer"/>
     <w:basedOn w:val="a"/>
-    <w:link w:val="Char0"/>
+    <w:link w:val="a7"/>
     <w:rsid w:val="005210F6"/>
     <w:pPr>
       <w:tabs>
-        <w:tab w:val="center" w:pos="207.65pt"/>
-        <w:tab w:val="end" w:pos="415.30pt"/>
+        <w:tab w:val="center" w:pos="4153"/>
+        <w:tab w:val="right" w:pos="8306"/>
       </w:tabs>
       <w:snapToGrid w:val="0"/>
-      <w:jc w:val="start"/>
+      <w:jc w:val="left"/>
     </w:pPr>
     <w:rPr>
       <w:kern w:val="0"/>
@@ -4704,9 +4693,9 @@
       <w:lang w:val="x-none" w:eastAsia="x-none"/>
     </w:rPr>
   </w:style>
-  <w:style w:type="character" w:customStyle="1" w:styleId="Char0">
-    <w:name w:val="页脚 Char"/>
-    <w:link w:val="a5"/>
+  <w:style w:type="character" w:customStyle="1" w:styleId="a7">
+    <w:name w:val="页脚 字符"/>
+    <w:link w:val="a6"/>
     <w:rsid w:val="005210F6"/>
     <w:rPr>
       <w:rFonts w:ascii="Times New Roman" w:eastAsia="宋体" w:hAnsi="Times New Roman" w:cs="Times New Roman"/>
@@ -4714,7 +4703,7 @@
       <w:szCs w:val="18"/>
     </w:rPr>
   </w:style>
-  <w:style w:type="character" w:styleId="a6">
+  <w:style w:type="character" w:styleId="a8">
     <w:name w:val="page number"/>
     <w:basedOn w:val="a0"/>
     <w:rsid w:val="005210F6"/>
@@ -4722,19 +4711,19 @@
   <w:style w:type="paragraph" w:styleId="2">
     <w:name w:val="Body Text Indent 2"/>
     <w:basedOn w:val="a"/>
-    <w:link w:val="2Char"/>
+    <w:link w:val="20"/>
     <w:rsid w:val="005210F6"/>
     <w:pPr>
-      <w:spacing w:line="18pt" w:lineRule="auto"/>
-      <w:ind w:firstLine="21pt"/>
+      <w:spacing w:line="360" w:lineRule="auto"/>
+      <w:ind w:firstLine="420"/>
     </w:pPr>
     <w:rPr>
       <w:kern w:val="0"/>
       <w:lang w:val="x-none" w:eastAsia="x-none"/>
     </w:rPr>
   </w:style>
-  <w:style w:type="character" w:customStyle="1" w:styleId="2Char">
-    <w:name w:val="正文文本缩进 2 Char"/>
+  <w:style w:type="character" w:customStyle="1" w:styleId="20">
+    <w:name w:val="正文文本缩进 2 字符"/>
     <w:link w:val="2"/>
     <w:rsid w:val="005210F6"/>
     <w:rPr>
@@ -4743,18 +4732,18 @@
       <w:szCs w:val="24"/>
     </w:rPr>
   </w:style>
-  <w:style w:type="paragraph" w:styleId="a7">
+  <w:style w:type="paragraph" w:styleId="a9">
     <w:name w:val="header"/>
     <w:basedOn w:val="a"/>
-    <w:link w:val="Char1"/>
+    <w:link w:val="aa"/>
     <w:rsid w:val="005210F6"/>
     <w:pPr>
       <w:pBdr>
         <w:bottom w:val="single" w:sz="6" w:space="1" w:color="auto"/>
       </w:pBdr>
       <w:tabs>
-        <w:tab w:val="center" w:pos="207.65pt"/>
-        <w:tab w:val="end" w:pos="415.30pt"/>
+        <w:tab w:val="center" w:pos="4153"/>
+        <w:tab w:val="right" w:pos="8306"/>
       </w:tabs>
       <w:snapToGrid w:val="0"/>
       <w:jc w:val="center"/>
@@ -4766,9 +4755,9 @@
       <w:lang w:val="x-none" w:eastAsia="x-none"/>
     </w:rPr>
   </w:style>
-  <w:style w:type="character" w:customStyle="1" w:styleId="Char1">
-    <w:name w:val="页眉 Char"/>
-    <w:link w:val="a7"/>
+  <w:style w:type="character" w:customStyle="1" w:styleId="aa">
+    <w:name w:val="页眉 字符"/>
+    <w:link w:val="a9"/>
     <w:rsid w:val="005210F6"/>
     <w:rPr>
       <w:rFonts w:ascii="Times New Roman" w:eastAsia="宋体" w:hAnsi="Times New Roman" w:cs="Times New Roman"/>
@@ -4780,7 +4769,7 @@
 </file>
 
 <file path=word/theme/theme1.xml><?xml version="1.0" encoding="utf-8"?>
-<a:theme xmlns:a="http://purl.oclc.org/ooxml/drawingml/main" name="Office 主题​​">
+<a:theme xmlns:a="http://schemas.openxmlformats.org/drawingml/2006/main" name="Office 主题​​">
   <a:themeElements>
     <a:clrScheme name="Office">
       <a:dk1>
@@ -4933,25 +4922,25 @@
         </a:solidFill>
         <a:gradFill rotWithShape="1">
           <a:gsLst>
-            <a:gs pos="0%">
+            <a:gs pos="0">
               <a:schemeClr val="phClr">
-                <a:lumMod val="110%"/>
-                <a:satMod val="105%"/>
-                <a:tint val="67%"/>
+                <a:lumMod val="110000"/>
+                <a:satMod val="105000"/>
+                <a:tint val="67000"/>
               </a:schemeClr>
             </a:gs>
-            <a:gs pos="50%">
+            <a:gs pos="50000">
               <a:schemeClr val="phClr">
-                <a:lumMod val="105%"/>
-                <a:satMod val="103%"/>
-                <a:tint val="73%"/>
+                <a:lumMod val="105000"/>
+                <a:satMod val="103000"/>
+                <a:tint val="73000"/>
               </a:schemeClr>
             </a:gs>
-            <a:gs pos="100%">
+            <a:gs pos="100000">
               <a:schemeClr val="phClr">
-                <a:lumMod val="105%"/>
-                <a:satMod val="109%"/>
-                <a:tint val="81%"/>
+                <a:lumMod val="105000"/>
+                <a:satMod val="109000"/>
+                <a:tint val="81000"/>
               </a:schemeClr>
             </a:gs>
           </a:gsLst>
@@ -4959,25 +4948,25 @@
         </a:gradFill>
         <a:gradFill rotWithShape="1">
           <a:gsLst>
-            <a:gs pos="0%">
+            <a:gs pos="0">
               <a:schemeClr val="phClr">
-                <a:satMod val="103%"/>
-                <a:lumMod val="102%"/>
-                <a:tint val="94%"/>
+                <a:satMod val="103000"/>
+                <a:lumMod val="102000"/>
+                <a:tint val="94000"/>
               </a:schemeClr>
             </a:gs>
-            <a:gs pos="50%">
+            <a:gs pos="50000">
               <a:schemeClr val="phClr">
-                <a:satMod val="110%"/>
-                <a:lumMod val="100%"/>
-                <a:shade val="100%"/>
+                <a:satMod val="110000"/>
+                <a:lumMod val="100000"/>
+                <a:shade val="100000"/>
               </a:schemeClr>
             </a:gs>
-            <a:gs pos="100%">
+            <a:gs pos="100000">
               <a:schemeClr val="phClr">
-                <a:lumMod val="99%"/>
-                <a:satMod val="120%"/>
-                <a:shade val="78%"/>
+                <a:lumMod val="99000"/>
+                <a:satMod val="120000"/>
+                <a:shade val="78000"/>
               </a:schemeClr>
             </a:gs>
           </a:gsLst>
@@ -4990,21 +4979,21 @@
             <a:schemeClr val="phClr"/>
           </a:solidFill>
           <a:prstDash val="solid"/>
-          <a:miter lim="800%"/>
+          <a:miter lim="800000"/>
         </a:ln>
         <a:ln w="12700" cap="flat" cmpd="sng" algn="ctr">
           <a:solidFill>
             <a:schemeClr val="phClr"/>
           </a:solidFill>
           <a:prstDash val="solid"/>
-          <a:miter lim="800%"/>
+          <a:miter lim="800000"/>
         </a:ln>
         <a:ln w="19050" cap="flat" cmpd="sng" algn="ctr">
           <a:solidFill>
             <a:schemeClr val="phClr"/>
           </a:solidFill>
           <a:prstDash val="solid"/>
-          <a:miter lim="800%"/>
+          <a:miter lim="800000"/>
         </a:ln>
       </a:lnStyleLst>
       <a:effectStyleLst>
@@ -5018,7 +5007,7 @@
           <a:effectLst>
             <a:outerShdw blurRad="57150" dist="19050" dir="5400000" algn="ctr" rotWithShape="0">
               <a:srgbClr val="000000">
-                <a:alpha val="63%"/>
+                <a:alpha val="63000"/>
               </a:srgbClr>
             </a:outerShdw>
           </a:effectLst>
@@ -5030,32 +5019,32 @@
         </a:solidFill>
         <a:solidFill>
           <a:schemeClr val="phClr">
-            <a:tint val="95%"/>
-            <a:satMod val="170%"/>
+            <a:tint val="95000"/>
+            <a:satMod val="170000"/>
           </a:schemeClr>
         </a:solidFill>
         <a:gradFill rotWithShape="1">
           <a:gsLst>
-            <a:gs pos="0%">
+            <a:gs pos="0">
               <a:schemeClr val="phClr">
-                <a:tint val="93%"/>
-                <a:satMod val="150%"/>
-                <a:shade val="98%"/>
-                <a:lumMod val="102%"/>
+                <a:tint val="93000"/>
+                <a:satMod val="150000"/>
+                <a:shade val="98000"/>
+                <a:lumMod val="102000"/>
               </a:schemeClr>
             </a:gs>
-            <a:gs pos="50%">
+            <a:gs pos="50000">
               <a:schemeClr val="phClr">
-                <a:tint val="98%"/>
-                <a:satMod val="130%"/>
-                <a:shade val="90%"/>
-                <a:lumMod val="103%"/>
+                <a:tint val="98000"/>
+                <a:satMod val="130000"/>
+                <a:shade val="90000"/>
+                <a:lumMod val="103000"/>
               </a:schemeClr>
             </a:gs>
-            <a:gs pos="100%">
+            <a:gs pos="100000">
               <a:schemeClr val="phClr">
-                <a:shade val="63%"/>
-                <a:satMod val="120%"/>
+                <a:shade val="63000"/>
+                <a:satMod val="120000"/>
               </a:schemeClr>
             </a:gs>
           </a:gsLst>

</xml_diff>